<commit_message>
added wireframe to report
</commit_message>
<xml_diff>
--- a/report/Design.docx
+++ b/report/Design.docx
@@ -19,10 +19,7 @@
         <w:t>User Interface Design</w:t>
       </w:r>
     </w:p>
-    <w:p>
-      <w:bookmarkStart w:id="0" w:name="_GoBack"/>
-      <w:bookmarkEnd w:id="0"/>
-    </w:p>
+    <w:p/>
     <w:p/>
     <w:p>
       <w:pPr>
@@ -657,6 +654,7 @@
         <w:tab/>
       </w:r>
       <w:proofErr w:type="spellStart"/>
+      <w:proofErr w:type="gramStart"/>
       <w:r>
         <w:rPr>
           <w:rFonts w:ascii="Consolas" w:hAnsi="Consolas"/>
@@ -672,7 +670,16 @@
           <w:sz w:val="18"/>
           <w:szCs w:val="18"/>
         </w:rPr>
-        <w:t>()</w:t>
+        <w:t>(</w:t>
+      </w:r>
+      <w:proofErr w:type="gramEnd"/>
+      <w:r>
+        <w:rPr>
+          <w:rFonts w:ascii="Consolas" w:hAnsi="Consolas"/>
+          <w:sz w:val="18"/>
+          <w:szCs w:val="18"/>
+        </w:rPr>
+        <w:t>)</w:t>
       </w:r>
     </w:p>
     <w:p/>
@@ -2525,7 +2532,25 @@
           <w:szCs w:val="18"/>
         </w:rPr>
         <w:tab/>
-        <w:t>while pot != 0</w:t>
+        <w:t xml:space="preserve">while </w:t>
+      </w:r>
+      <w:proofErr w:type="gramStart"/>
+      <w:r>
+        <w:rPr>
+          <w:rFonts w:ascii="Consolas" w:hAnsi="Consolas"/>
+          <w:sz w:val="18"/>
+          <w:szCs w:val="18"/>
+        </w:rPr>
+        <w:t>pot !</w:t>
+      </w:r>
+      <w:proofErr w:type="gramEnd"/>
+      <w:r>
+        <w:rPr>
+          <w:rFonts w:ascii="Consolas" w:hAnsi="Consolas"/>
+          <w:sz w:val="18"/>
+          <w:szCs w:val="18"/>
+        </w:rPr>
+        <w:t>= 0</w:t>
       </w:r>
     </w:p>
     <w:p>
@@ -2843,10 +2868,60 @@
         </w:drawing>
       </w:r>
     </w:p>
-    <w:p>
-      <w:r>
+    <w:p/>
+    <w:p>
+      <w:r>
+        <w:lastRenderedPageBreak/>
         <w:t>DB</w:t>
       </w:r>
+      <w:bookmarkStart w:id="0" w:name="_GoBack"/>
+      <w:r>
+        <w:rPr>
+          <w:noProof/>
+        </w:rPr>
+        <w:drawing>
+          <wp:inline distT="0" distB="0" distL="0" distR="0" wp14:anchorId="52BE9795" wp14:editId="07FBEFBD">
+            <wp:extent cx="6373586" cy="7515409"/>
+            <wp:effectExtent l="0" t="0" r="8255" b="9525"/>
+            <wp:docPr id="235" name="Picture 235"/>
+            <wp:cNvGraphicFramePr>
+              <a:graphicFrameLocks xmlns:a="http://schemas.openxmlformats.org/drawingml/2006/main" noChangeAspect="1"/>
+            </wp:cNvGraphicFramePr>
+            <a:graphic xmlns:a="http://schemas.openxmlformats.org/drawingml/2006/main">
+              <a:graphicData uri="http://schemas.openxmlformats.org/drawingml/2006/picture">
+                <pic:pic xmlns:pic="http://schemas.openxmlformats.org/drawingml/2006/picture">
+                  <pic:nvPicPr>
+                    <pic:cNvPr id="235" name="wireframe.png"/>
+                    <pic:cNvPicPr/>
+                  </pic:nvPicPr>
+                  <pic:blipFill>
+                    <a:blip r:embed="rId9" cstate="print">
+                      <a:extLst>
+                        <a:ext uri="{28A0092B-C50C-407E-A947-70E740481C1C}">
+                          <a14:useLocalDpi xmlns:a14="http://schemas.microsoft.com/office/drawing/2010/main" val="0"/>
+                        </a:ext>
+                      </a:extLst>
+                    </a:blip>
+                    <a:stretch>
+                      <a:fillRect/>
+                    </a:stretch>
+                  </pic:blipFill>
+                  <pic:spPr>
+                    <a:xfrm>
+                      <a:off x="0" y="0"/>
+                      <a:ext cx="6387482" cy="7531794"/>
+                    </a:xfrm>
+                    <a:prstGeom prst="rect">
+                      <a:avLst/>
+                    </a:prstGeom>
+                  </pic:spPr>
+                </pic:pic>
+              </a:graphicData>
+            </a:graphic>
+          </wp:inline>
+        </w:drawing>
+      </w:r>
+      <w:bookmarkEnd w:id="0"/>
     </w:p>
     <w:p>
       <w:r>
@@ -2870,7 +2945,7 @@
                     <pic:cNvPicPr/>
                   </pic:nvPicPr>
                   <pic:blipFill>
-                    <a:blip r:embed="rId9">
+                    <a:blip r:embed="rId10">
                       <a:extLst>
                         <a:ext uri="{28A0092B-C50C-407E-A947-70E740481C1C}">
                           <a14:useLocalDpi xmlns:a14="http://schemas.microsoft.com/office/drawing/2010/main" val="0"/>
@@ -3728,7 +3803,6 @@
   <w:style w:type="character" w:default="1" w:styleId="DefaultParagraphFont">
     <w:name w:val="Default Paragraph Font"/>
     <w:uiPriority w:val="1"/>
-    <w:semiHidden/>
     <w:unhideWhenUsed/>
   </w:style>
   <w:style w:type="table" w:default="1" w:styleId="TableNormal">
@@ -4183,7 +4257,7 @@
 </file>
 
 <file path=customXml/itemProps1.xml><?xml version="1.0" encoding="utf-8"?>
-<ds:datastoreItem xmlns:ds="http://schemas.openxmlformats.org/officeDocument/2006/customXml" ds:itemID="{EE93B02E-9D2B-46D2-AA9B-4431103D3DAF}">
+<ds:datastoreItem xmlns:ds="http://schemas.openxmlformats.org/officeDocument/2006/customXml" ds:itemID="{E867B02F-C94C-413C-8249-A66810C7D9C0}">
   <ds:schemaRefs>
     <ds:schemaRef ds:uri="http://schemas.openxmlformats.org/officeDocument/2006/bibliography"/>
   </ds:schemaRefs>

</xml_diff>

<commit_message>
more design and edited winnerMessage
</commit_message>
<xml_diff>
--- a/report/Design.docx
+++ b/report/Design.docx
@@ -12,6 +12,11 @@
     </w:p>
     <w:p>
       <w:r>
+        <w:t>TODO:</w:t>
+      </w:r>
+    </w:p>
+    <w:p>
+      <w:r>
         <w:t>Add money in table to wireframe, add hands played/ won to DB design</w:t>
       </w:r>
       <w:r>
@@ -52,6 +57,33 @@
       </w:pPr>
       <w:r>
         <w:t>Fundamentals of Django</w:t>
+      </w:r>
+    </w:p>
+    <w:p>
+      <w:r>
+        <w:t xml:space="preserve">The Django Framework </w:t>
+      </w:r>
+      <w:r>
+        <w:t>is designed to encapsulate each aspect of the project</w:t>
+      </w:r>
+      <w:r>
+        <w:t xml:space="preserve"> is encapsulated</w:t>
+      </w:r>
+      <w:r>
+        <w:t xml:space="preserve"> in its own ‘app’</w:t>
+      </w:r>
+      <w:r>
+        <w:t xml:space="preserve">. In this app, it </w:t>
+      </w:r>
+      <w:r>
+        <w:t xml:space="preserve">contains it’s own </w:t>
+      </w:r>
+      <w:bookmarkStart w:id="0" w:name="_GoBack"/>
+      <w:bookmarkEnd w:id="0"/>
+    </w:p>
+    <w:p>
+      <w:r>
+        <w:t>Django is fundamentally made up of 4 different types of files:</w:t>
       </w:r>
     </w:p>
     <w:p>
@@ -71,6 +103,18 @@
       <w:r>
         <w:t xml:space="preserve"> A model is defined in a class and as such this allows Django to interact with DB records like objects.</w:t>
       </w:r>
+      <w:r>
+        <w:t xml:space="preserve"> This is extremely useful in creating querying and editing records as </w:t>
+      </w:r>
+      <w:r>
+        <w:t>it does not require a manual</w:t>
+      </w:r>
+      <w:r>
+        <w:t xml:space="preserve"> SQL query </w:t>
+      </w:r>
+      <w:r>
+        <w:t>and the model can include methods to manipulate the DB data.</w:t>
+      </w:r>
     </w:p>
     <w:p>
       <w:pPr>
@@ -81,13 +125,10 @@
         </w:numPr>
       </w:pPr>
       <w:r>
-        <w:t>urls.py – Uses reg</w:t>
-      </w:r>
-      <w:r>
-        <w:t>ex</w:t>
-      </w:r>
-      <w:r>
-        <w:t xml:space="preserve"> to capture URL patterns to retrieve a view.</w:t>
+        <w:t>forms.py – Django can create forms that you can interact with like objects in a very similar way to how Django handles models. In fact</w:t>
+      </w:r>
+      <w:r>
+        <w:t>, you can use a model to map out and save a form. e.g. To create a poker table the form can use fields from the table model instead of writing out the fields again, and as the form is modelled directly off the table model, it can be validated and saved directly into the database.</w:t>
       </w:r>
     </w:p>
     <w:p>
@@ -99,19 +140,25 @@
         </w:numPr>
       </w:pPr>
       <w:r>
-        <w:t>views.py – Called when a specific URL is accessed. Takes the web request and returns a web response. When rendering a web page, it can pass a dictionary of variables to the template</w:t>
-      </w:r>
-      <w:r>
-        <w:t>.</w:t>
-      </w:r>
-      <w:r>
-        <w:t xml:space="preserve"> </w:t>
-      </w:r>
-      <w:r>
-        <w:t>Th</w:t>
-      </w:r>
-      <w:r>
-        <w:t>e view function can do anything a normal python function can do, as long as it returns a web response.</w:t>
+        <w:t>urls.py – Uses reg</w:t>
+      </w:r>
+      <w:r>
+        <w:t>ex</w:t>
+      </w:r>
+      <w:r>
+        <w:t xml:space="preserve"> to capture URL patterns to retrieve a view.</w:t>
+      </w:r>
+      <w:r>
+        <w:t xml:space="preserve"> Can parse arguments in the URL to pass to the view e.g. a </w:t>
+      </w:r>
+      <w:r>
+        <w:t xml:space="preserve">URL </w:t>
+      </w:r>
+      <w:r>
+        <w:t>regex</w:t>
+      </w:r>
+      <w:r>
+        <w:t xml:space="preserve"> ‘tables/&lt;int:pk&gt;’ can be mapped to a view that takes pk as a parameter so it can fetch a specific tables data.</w:t>
       </w:r>
     </w:p>
     <w:p>
@@ -123,6 +170,66 @@
         </w:numPr>
       </w:pPr>
       <w:r>
+        <w:t xml:space="preserve">views.py – Called </w:t>
+      </w:r>
+      <w:r>
+        <w:t>by urls.py</w:t>
+      </w:r>
+      <w:r>
+        <w:t>. Takes the web request and returns a web response. When rendering a web page, it can pass</w:t>
+      </w:r>
+      <w:r>
+        <w:t xml:space="preserve"> </w:t>
+      </w:r>
+      <w:r>
+        <w:rPr>
+          <w:vertAlign w:val="subscript"/>
+        </w:rPr>
+        <w:t>context</w:t>
+      </w:r>
+      <w:r>
+        <w:t xml:space="preserve"> </w:t>
+      </w:r>
+      <w:r>
+        <w:t>(</w:t>
+      </w:r>
+      <w:r>
+        <w:t>a dictionary of variables</w:t>
+      </w:r>
+      <w:r>
+        <w:t>)</w:t>
+      </w:r>
+      <w:r>
+        <w:t xml:space="preserve"> to the template</w:t>
+      </w:r>
+      <w:r>
+        <w:t>.</w:t>
+      </w:r>
+      <w:r>
+        <w:t xml:space="preserve"> </w:t>
+      </w:r>
+      <w:r>
+        <w:t>Th</w:t>
+      </w:r>
+      <w:r>
+        <w:t xml:space="preserve">e view function can do anything a </w:t>
+      </w:r>
+      <w:r>
+        <w:t>standard</w:t>
+      </w:r>
+      <w:r>
+        <w:t xml:space="preserve"> python function can do, as long as it returns a web response.</w:t>
+      </w:r>
+    </w:p>
+    <w:p>
+      <w:pPr>
+        <w:pStyle w:val="ListParagraph"/>
+        <w:numPr>
+          <w:ilvl w:val="0"/>
+          <w:numId w:val="2"/>
+        </w:numPr>
+      </w:pPr>
+      <w:r>
         <w:t xml:space="preserve">template – </w:t>
       </w:r>
       <w:r>
@@ -143,7 +250,7 @@
     </w:p>
     <w:p>
       <w:pPr>
-        <w:pStyle w:val="ListParagraph"/>
+        <w:ind w:left="360"/>
       </w:pPr>
     </w:p>
     <w:p>
@@ -151,9 +258,10 @@
         <w:rPr>
           <w:noProof/>
         </w:rPr>
+        <w:lastRenderedPageBreak/>
         <w:drawing>
-          <wp:inline distT="0" distB="0" distL="0" distR="0" wp14:anchorId="63D81352" wp14:editId="3C78AB45">
-            <wp:extent cx="2554014" cy="961074"/>
+          <wp:inline distT="0" distB="0" distL="0" distR="0" wp14:anchorId="63D81352" wp14:editId="7AB45BAE">
+            <wp:extent cx="3759740" cy="1414789"/>
             <wp:effectExtent l="0" t="0" r="0" b="0"/>
             <wp:docPr id="5" name="Picture 5"/>
             <wp:cNvGraphicFramePr>
@@ -181,7 +289,7 @@
                   <pic:spPr>
                     <a:xfrm>
                       <a:off x="0" y="0"/>
-                      <a:ext cx="2598390" cy="977773"/>
+                      <a:ext cx="3886834" cy="1462615"/>
                     </a:xfrm>
                     <a:prstGeom prst="rect">
                       <a:avLst/>
@@ -242,10 +350,10 @@
         <w:t>JS</w:t>
       </w:r>
       <w:r>
-        <w:t xml:space="preserve"> creates a web socket at a specific web socket address</w:t>
-      </w:r>
-      <w:r>
-        <w:t>.</w:t>
+        <w:t xml:space="preserve"> creates a web</w:t>
+      </w:r>
+      <w:r>
+        <w:t xml:space="preserve"> socket.</w:t>
       </w:r>
     </w:p>
     <w:p>
@@ -257,7 +365,10 @@
         </w:numPr>
       </w:pPr>
       <w:r>
-        <w:t>routing.py – uses regex to capture the web socket address retrieves a consumer</w:t>
+        <w:t>routing.py – uses regex to capture the web socket retrieves a consumer</w:t>
+      </w:r>
+      <w:r>
+        <w:t xml:space="preserve"> (just like urls.py)</w:t>
       </w:r>
       <w:r>
         <w:t>.</w:t>
@@ -272,16 +383,34 @@
         </w:numPr>
       </w:pPr>
       <w:r>
-        <w:t>consumer.py – can</w:t>
+        <w:t xml:space="preserve">consumer.py – </w:t>
+      </w:r>
+      <w:r>
+        <w:t xml:space="preserve">A class similar to views, </w:t>
+      </w:r>
+      <w:r>
+        <w:t>can</w:t>
       </w:r>
       <w:r>
         <w:t xml:space="preserve"> interact with the models and</w:t>
       </w:r>
       <w:r>
-        <w:t xml:space="preserve"> create web socket groups to send data to multiple users e.g. the community cards, chat. </w:t>
-      </w:r>
-      <w:r>
-        <w:t>Can send and receive data from the JavaScript</w:t>
+        <w:t xml:space="preserve"> create web socket groups to send data to multiple users.</w:t>
+      </w:r>
+      <w:r>
+        <w:t xml:space="preserve"> The consumer </w:t>
+      </w:r>
+      <w:r>
+        <w:t>has</w:t>
+      </w:r>
+      <w:r>
+        <w:t xml:space="preserve"> specific </w:t>
+      </w:r>
+      <w:r>
+        <w:t xml:space="preserve">methods to process users connecting and disconnecting from the sockets, as well as sending and receiving data to and from the </w:t>
+      </w:r>
+      <w:r>
+        <w:t>JavaScript</w:t>
       </w:r>
       <w:r>
         <w:t>.</w:t>
@@ -298,9 +427,9 @@
           <w:noProof/>
         </w:rPr>
         <w:drawing>
-          <wp:inline distT="0" distB="0" distL="0" distR="0" wp14:anchorId="46127511" wp14:editId="4D21DD20">
-            <wp:extent cx="3698524" cy="1012935"/>
-            <wp:effectExtent l="0" t="0" r="0" b="0"/>
+          <wp:inline distT="0" distB="0" distL="0" distR="0" wp14:anchorId="46127511" wp14:editId="1CF2EDB4">
+            <wp:extent cx="5203469" cy="1425102"/>
+            <wp:effectExtent l="0" t="0" r="0" b="3810"/>
             <wp:docPr id="8" name="Picture 8"/>
             <wp:cNvGraphicFramePr>
               <a:graphicFrameLocks xmlns:a="http://schemas.openxmlformats.org/drawingml/2006/main" noChangeAspect="1"/>
@@ -327,7 +456,7 @@
                   <pic:spPr>
                     <a:xfrm>
                       <a:off x="0" y="0"/>
-                      <a:ext cx="3747504" cy="1026349"/>
+                      <a:ext cx="5321755" cy="1457498"/>
                     </a:xfrm>
                     <a:prstGeom prst="rect">
                       <a:avLst/>
@@ -681,17 +810,7 @@
           <w:szCs w:val="18"/>
         </w:rPr>
         <w:tab/>
-        <w:t>if u</w:t>
-      </w:r>
-      <w:bookmarkStart w:id="0" w:name="_GoBack"/>
-      <w:bookmarkEnd w:id="0"/>
-      <w:r>
-        <w:rPr>
-          <w:rFonts w:ascii="Consolas" w:hAnsi="Consolas"/>
-          <w:sz w:val="18"/>
-          <w:szCs w:val="18"/>
-        </w:rPr>
-        <w:t>sers money &gt;= tables buy in and players in table &lt; max players in table</w:t>
+        <w:t>if users money &gt;= tables buy in and players in table &lt; max players in table</w:t>
       </w:r>
     </w:p>
     <w:p>
@@ -840,7 +959,13 @@
         <w:t>initialises a new poker instance.</w:t>
       </w:r>
       <w:r>
-        <w:t xml:space="preserve"> Otherwise it adds the player to the table and exits.</w:t>
+        <w:t xml:space="preserve"> Otherwise it adds the player to the table </w:t>
+      </w:r>
+      <w:r>
+        <w:t>and returns</w:t>
+      </w:r>
+      <w:r>
+        <w:t>.</w:t>
       </w:r>
     </w:p>
     <w:p>
@@ -2011,11 +2136,9 @@
       <w:r>
         <w:t xml:space="preserve">f two players have the exact same </w:t>
       </w:r>
-      <w:proofErr w:type="gramStart"/>
-      <w:r>
-        <w:t>strength</w:t>
-      </w:r>
-      <w:proofErr w:type="gramEnd"/>
+      <w:r>
+        <w:t>strength,</w:t>
+      </w:r>
       <w:r>
         <w:t xml:space="preserve"> they share the pot</w:t>
       </w:r>
@@ -2702,6 +2825,513 @@
         <w:t>a+=1</w:t>
       </w:r>
     </w:p>
+    <w:p>
+      <w:pPr>
+        <w:spacing w:after="0"/>
+        <w:rPr>
+          <w:rFonts w:ascii="Consolas" w:hAnsi="Consolas"/>
+          <w:sz w:val="18"/>
+          <w:szCs w:val="18"/>
+        </w:rPr>
+      </w:pPr>
+    </w:p>
+    <w:p>
+      <w:pPr>
+        <w:pStyle w:val="Heading3"/>
+      </w:pPr>
+      <w:r>
+        <w:t>Making the winner message</w:t>
+      </w:r>
+    </w:p>
+    <w:p>
+      <w:r>
+        <w:t>The hands of the players are shown from the dealers left clockwise from the dealers left if their hand strength is the same as or beats every other hand currently shown.</w:t>
+      </w:r>
+    </w:p>
+    <w:p>
+      <w:pPr>
+        <w:spacing w:after="0"/>
+        <w:rPr>
+          <w:rFonts w:ascii="Consolas" w:hAnsi="Consolas"/>
+          <w:sz w:val="18"/>
+          <w:szCs w:val="18"/>
+        </w:rPr>
+      </w:pPr>
+      <w:r>
+        <w:rPr>
+          <w:rFonts w:ascii="Consolas" w:hAnsi="Consolas"/>
+          <w:sz w:val="18"/>
+          <w:szCs w:val="18"/>
+        </w:rPr>
+        <w:t xml:space="preserve">Function </w:t>
+      </w:r>
+      <w:proofErr w:type="spellStart"/>
+      <w:r>
+        <w:rPr>
+          <w:rFonts w:ascii="Consolas" w:hAnsi="Consolas"/>
+          <w:sz w:val="18"/>
+          <w:szCs w:val="18"/>
+        </w:rPr>
+        <w:t>makeWinnerMessage</w:t>
+      </w:r>
+      <w:proofErr w:type="spellEnd"/>
+    </w:p>
+    <w:p>
+      <w:pPr>
+        <w:spacing w:after="0"/>
+        <w:rPr>
+          <w:rFonts w:ascii="Consolas" w:hAnsi="Consolas"/>
+          <w:sz w:val="18"/>
+          <w:szCs w:val="18"/>
+        </w:rPr>
+      </w:pPr>
+      <w:r>
+        <w:rPr>
+          <w:rFonts w:ascii="Consolas" w:hAnsi="Consolas"/>
+          <w:sz w:val="18"/>
+          <w:szCs w:val="18"/>
+        </w:rPr>
+        <w:tab/>
+        <w:t>message += ‘’</w:t>
+      </w:r>
+    </w:p>
+    <w:p>
+      <w:pPr>
+        <w:spacing w:after="0"/>
+        <w:rPr>
+          <w:rFonts w:ascii="Consolas" w:hAnsi="Consolas"/>
+          <w:sz w:val="18"/>
+          <w:szCs w:val="18"/>
+        </w:rPr>
+      </w:pPr>
+      <w:r>
+        <w:rPr>
+          <w:rFonts w:ascii="Consolas" w:hAnsi="Consolas"/>
+          <w:sz w:val="18"/>
+          <w:szCs w:val="18"/>
+        </w:rPr>
+        <w:tab/>
+      </w:r>
+      <w:proofErr w:type="spellStart"/>
+      <w:r>
+        <w:rPr>
+          <w:rFonts w:ascii="Consolas" w:hAnsi="Consolas"/>
+          <w:sz w:val="18"/>
+          <w:szCs w:val="18"/>
+        </w:rPr>
+        <w:t>showHands</w:t>
+      </w:r>
+      <w:proofErr w:type="spellEnd"/>
+      <w:r>
+        <w:rPr>
+          <w:rFonts w:ascii="Consolas" w:hAnsi="Consolas"/>
+          <w:sz w:val="18"/>
+          <w:szCs w:val="18"/>
+        </w:rPr>
+        <w:t xml:space="preserve"> &lt;- []</w:t>
+      </w:r>
+    </w:p>
+    <w:p>
+      <w:pPr>
+        <w:spacing w:after="0"/>
+        <w:rPr>
+          <w:rFonts w:ascii="Consolas" w:hAnsi="Consolas"/>
+          <w:sz w:val="18"/>
+          <w:szCs w:val="18"/>
+        </w:rPr>
+      </w:pPr>
+      <w:r>
+        <w:rPr>
+          <w:rFonts w:ascii="Consolas" w:hAnsi="Consolas"/>
+          <w:sz w:val="18"/>
+          <w:szCs w:val="18"/>
+        </w:rPr>
+        <w:tab/>
+      </w:r>
+      <w:proofErr w:type="spellStart"/>
+      <w:r>
+        <w:rPr>
+          <w:rFonts w:ascii="Consolas" w:hAnsi="Consolas"/>
+          <w:sz w:val="18"/>
+          <w:szCs w:val="18"/>
+        </w:rPr>
+        <w:t>winningIndex</w:t>
+      </w:r>
+      <w:proofErr w:type="spellEnd"/>
+      <w:r>
+        <w:rPr>
+          <w:rFonts w:ascii="Consolas" w:hAnsi="Consolas"/>
+          <w:sz w:val="18"/>
+          <w:szCs w:val="18"/>
+        </w:rPr>
+        <w:t xml:space="preserve"> &lt;- 999</w:t>
+      </w:r>
+    </w:p>
+    <w:p>
+      <w:pPr>
+        <w:spacing w:after="0"/>
+        <w:rPr>
+          <w:rFonts w:ascii="Consolas" w:hAnsi="Consolas"/>
+          <w:sz w:val="18"/>
+          <w:szCs w:val="18"/>
+        </w:rPr>
+      </w:pPr>
+      <w:r>
+        <w:rPr>
+          <w:rFonts w:ascii="Consolas" w:hAnsi="Consolas"/>
+          <w:sz w:val="18"/>
+          <w:szCs w:val="18"/>
+        </w:rPr>
+        <w:tab/>
+      </w:r>
+      <w:r>
+        <w:rPr>
+          <w:rFonts w:ascii="Consolas" w:hAnsi="Consolas"/>
+          <w:sz w:val="18"/>
+          <w:szCs w:val="18"/>
+        </w:rPr>
+        <w:t>player</w:t>
+      </w:r>
+      <w:r>
+        <w:rPr>
+          <w:rFonts w:ascii="Consolas" w:hAnsi="Consolas"/>
+          <w:sz w:val="18"/>
+          <w:szCs w:val="18"/>
+        </w:rPr>
+        <w:t xml:space="preserve"> </w:t>
+      </w:r>
+      <w:r>
+        <w:rPr>
+          <w:rFonts w:ascii="Consolas" w:hAnsi="Consolas"/>
+          <w:sz w:val="18"/>
+          <w:szCs w:val="18"/>
+        </w:rPr>
+        <w:t>&lt;- player to dealers left</w:t>
+      </w:r>
+    </w:p>
+    <w:p>
+      <w:pPr>
+        <w:spacing w:after="0"/>
+        <w:rPr>
+          <w:rFonts w:ascii="Consolas" w:hAnsi="Consolas"/>
+          <w:sz w:val="18"/>
+          <w:szCs w:val="18"/>
+        </w:rPr>
+      </w:pPr>
+      <w:r>
+        <w:rPr>
+          <w:rFonts w:ascii="Consolas" w:hAnsi="Consolas"/>
+          <w:sz w:val="18"/>
+          <w:szCs w:val="18"/>
+        </w:rPr>
+        <w:tab/>
+        <w:t xml:space="preserve">while </w:t>
+      </w:r>
+      <w:r>
+        <w:rPr>
+          <w:rFonts w:ascii="Consolas" w:hAnsi="Consolas"/>
+          <w:sz w:val="18"/>
+          <w:szCs w:val="18"/>
+        </w:rPr>
+        <w:t>not iterated through every player</w:t>
+      </w:r>
+      <w:r>
+        <w:rPr>
+          <w:rFonts w:ascii="Consolas" w:hAnsi="Consolas"/>
+          <w:sz w:val="18"/>
+          <w:szCs w:val="18"/>
+        </w:rPr>
+        <w:t xml:space="preserve"> or in first loop</w:t>
+      </w:r>
+    </w:p>
+    <w:p>
+      <w:pPr>
+        <w:spacing w:after="0"/>
+        <w:rPr>
+          <w:rFonts w:ascii="Consolas" w:hAnsi="Consolas"/>
+          <w:sz w:val="18"/>
+          <w:szCs w:val="18"/>
+        </w:rPr>
+      </w:pPr>
+      <w:r>
+        <w:rPr>
+          <w:rFonts w:ascii="Consolas" w:hAnsi="Consolas"/>
+          <w:sz w:val="18"/>
+          <w:szCs w:val="18"/>
+        </w:rPr>
+        <w:tab/>
+      </w:r>
+      <w:r>
+        <w:rPr>
+          <w:rFonts w:ascii="Consolas" w:hAnsi="Consolas"/>
+          <w:sz w:val="18"/>
+          <w:szCs w:val="18"/>
+        </w:rPr>
+        <w:tab/>
+        <w:t>get inde</w:t>
+      </w:r>
+      <w:r>
+        <w:rPr>
+          <w:rFonts w:ascii="Consolas" w:hAnsi="Consolas"/>
+          <w:sz w:val="18"/>
+          <w:szCs w:val="18"/>
+        </w:rPr>
+        <w:t xml:space="preserve">x of player in </w:t>
+      </w:r>
+      <w:proofErr w:type="spellStart"/>
+      <w:r>
+        <w:rPr>
+          <w:rFonts w:ascii="Consolas" w:hAnsi="Consolas"/>
+          <w:sz w:val="18"/>
+          <w:szCs w:val="18"/>
+        </w:rPr>
+        <w:t>playerWin</w:t>
+      </w:r>
+      <w:proofErr w:type="spellEnd"/>
+    </w:p>
+    <w:p>
+      <w:pPr>
+        <w:spacing w:after="0"/>
+        <w:rPr>
+          <w:rFonts w:ascii="Consolas" w:hAnsi="Consolas"/>
+          <w:sz w:val="18"/>
+          <w:szCs w:val="18"/>
+        </w:rPr>
+      </w:pPr>
+      <w:r>
+        <w:rPr>
+          <w:rFonts w:ascii="Consolas" w:hAnsi="Consolas"/>
+          <w:sz w:val="18"/>
+          <w:szCs w:val="18"/>
+        </w:rPr>
+        <w:tab/>
+      </w:r>
+      <w:r>
+        <w:rPr>
+          <w:rFonts w:ascii="Consolas" w:hAnsi="Consolas"/>
+          <w:sz w:val="18"/>
+          <w:szCs w:val="18"/>
+        </w:rPr>
+        <w:tab/>
+      </w:r>
+      <w:proofErr w:type="spellStart"/>
+      <w:r>
+        <w:rPr>
+          <w:rFonts w:ascii="Consolas" w:hAnsi="Consolas"/>
+          <w:sz w:val="18"/>
+          <w:szCs w:val="18"/>
+        </w:rPr>
+        <w:t>moneyWon</w:t>
+      </w:r>
+      <w:proofErr w:type="spellEnd"/>
+      <w:r>
+        <w:rPr>
+          <w:rFonts w:ascii="Consolas" w:hAnsi="Consolas"/>
+          <w:sz w:val="18"/>
+          <w:szCs w:val="18"/>
+        </w:rPr>
+        <w:t xml:space="preserve"> &lt;- money player won in round</w:t>
+      </w:r>
+    </w:p>
+    <w:p>
+      <w:pPr>
+        <w:spacing w:after="0"/>
+        <w:rPr>
+          <w:rFonts w:ascii="Consolas" w:hAnsi="Consolas"/>
+          <w:sz w:val="18"/>
+          <w:szCs w:val="18"/>
+        </w:rPr>
+      </w:pPr>
+      <w:r>
+        <w:rPr>
+          <w:rFonts w:ascii="Consolas" w:hAnsi="Consolas"/>
+          <w:sz w:val="18"/>
+          <w:szCs w:val="18"/>
+        </w:rPr>
+        <w:tab/>
+      </w:r>
+      <w:r>
+        <w:rPr>
+          <w:rFonts w:ascii="Consolas" w:hAnsi="Consolas"/>
+          <w:sz w:val="18"/>
+          <w:szCs w:val="18"/>
+        </w:rPr>
+        <w:tab/>
+        <w:t xml:space="preserve">if index &lt;= </w:t>
+      </w:r>
+      <w:proofErr w:type="spellStart"/>
+      <w:r>
+        <w:rPr>
+          <w:rFonts w:ascii="Consolas" w:hAnsi="Consolas"/>
+          <w:sz w:val="18"/>
+          <w:szCs w:val="18"/>
+        </w:rPr>
+        <w:t>winningIndex</w:t>
+      </w:r>
+      <w:proofErr w:type="spellEnd"/>
+      <w:r>
+        <w:rPr>
+          <w:rFonts w:ascii="Consolas" w:hAnsi="Consolas"/>
+          <w:sz w:val="18"/>
+          <w:szCs w:val="18"/>
+        </w:rPr>
+        <w:t xml:space="preserve"> and player hasn’t folded</w:t>
+      </w:r>
+    </w:p>
+    <w:p>
+      <w:pPr>
+        <w:spacing w:after="0"/>
+        <w:rPr>
+          <w:rFonts w:ascii="Consolas" w:hAnsi="Consolas"/>
+          <w:sz w:val="18"/>
+          <w:szCs w:val="18"/>
+        </w:rPr>
+      </w:pPr>
+      <w:r>
+        <w:rPr>
+          <w:rFonts w:ascii="Consolas" w:hAnsi="Consolas"/>
+          <w:sz w:val="18"/>
+          <w:szCs w:val="18"/>
+        </w:rPr>
+        <w:tab/>
+      </w:r>
+      <w:r>
+        <w:rPr>
+          <w:rFonts w:ascii="Consolas" w:hAnsi="Consolas"/>
+          <w:sz w:val="18"/>
+          <w:szCs w:val="18"/>
+        </w:rPr>
+        <w:tab/>
+      </w:r>
+      <w:r>
+        <w:rPr>
+          <w:rFonts w:ascii="Consolas" w:hAnsi="Consolas"/>
+          <w:sz w:val="18"/>
+          <w:szCs w:val="18"/>
+        </w:rPr>
+        <w:tab/>
+      </w:r>
+      <w:proofErr w:type="spellStart"/>
+      <w:r>
+        <w:rPr>
+          <w:rFonts w:ascii="Consolas" w:hAnsi="Consolas"/>
+          <w:sz w:val="18"/>
+          <w:szCs w:val="18"/>
+        </w:rPr>
+        <w:t>showHands</w:t>
+      </w:r>
+      <w:proofErr w:type="spellEnd"/>
+      <w:r>
+        <w:rPr>
+          <w:rFonts w:ascii="Consolas" w:hAnsi="Consolas"/>
+          <w:sz w:val="18"/>
+          <w:szCs w:val="18"/>
+        </w:rPr>
+        <w:t xml:space="preserve"> += [player, player’s cards, hand strength, </w:t>
+      </w:r>
+      <w:proofErr w:type="spellStart"/>
+      <w:r>
+        <w:rPr>
+          <w:rFonts w:ascii="Consolas" w:hAnsi="Consolas"/>
+          <w:sz w:val="18"/>
+          <w:szCs w:val="18"/>
+        </w:rPr>
+        <w:t>moneyWon</w:t>
+      </w:r>
+      <w:proofErr w:type="spellEnd"/>
+      <w:r>
+        <w:rPr>
+          <w:rFonts w:ascii="Consolas" w:hAnsi="Consolas"/>
+          <w:sz w:val="18"/>
+          <w:szCs w:val="18"/>
+        </w:rPr>
+        <w:t>]</w:t>
+      </w:r>
+    </w:p>
+    <w:p>
+      <w:pPr>
+        <w:spacing w:after="0"/>
+        <w:rPr>
+          <w:rFonts w:ascii="Consolas" w:hAnsi="Consolas"/>
+          <w:sz w:val="18"/>
+          <w:szCs w:val="18"/>
+        </w:rPr>
+      </w:pPr>
+      <w:r>
+        <w:rPr>
+          <w:rFonts w:ascii="Consolas" w:hAnsi="Consolas"/>
+          <w:sz w:val="18"/>
+          <w:szCs w:val="18"/>
+        </w:rPr>
+        <w:tab/>
+        <w:t xml:space="preserve">for player in </w:t>
+      </w:r>
+      <w:proofErr w:type="spellStart"/>
+      <w:r>
+        <w:rPr>
+          <w:rFonts w:ascii="Consolas" w:hAnsi="Consolas"/>
+          <w:sz w:val="18"/>
+          <w:szCs w:val="18"/>
+        </w:rPr>
+        <w:t>showHands</w:t>
+      </w:r>
+      <w:proofErr w:type="spellEnd"/>
+    </w:p>
+    <w:p>
+      <w:pPr>
+        <w:spacing w:after="0"/>
+        <w:rPr>
+          <w:rFonts w:ascii="Consolas" w:hAnsi="Consolas"/>
+          <w:sz w:val="18"/>
+          <w:szCs w:val="18"/>
+        </w:rPr>
+      </w:pPr>
+      <w:r>
+        <w:rPr>
+          <w:rFonts w:ascii="Consolas" w:hAnsi="Consolas"/>
+          <w:sz w:val="18"/>
+          <w:szCs w:val="18"/>
+        </w:rPr>
+        <w:tab/>
+      </w:r>
+      <w:r>
+        <w:rPr>
+          <w:rFonts w:ascii="Consolas" w:hAnsi="Consolas"/>
+          <w:sz w:val="18"/>
+          <w:szCs w:val="18"/>
+        </w:rPr>
+        <w:tab/>
+        <w:t>message += data from player</w:t>
+      </w:r>
+    </w:p>
+    <w:p>
+      <w:pPr>
+        <w:spacing w:after="0"/>
+        <w:rPr>
+          <w:rFonts w:ascii="Consolas" w:hAnsi="Consolas"/>
+          <w:sz w:val="18"/>
+          <w:szCs w:val="18"/>
+        </w:rPr>
+      </w:pPr>
+      <w:r>
+        <w:rPr>
+          <w:rFonts w:ascii="Consolas" w:hAnsi="Consolas"/>
+          <w:sz w:val="18"/>
+          <w:szCs w:val="18"/>
+        </w:rPr>
+        <w:tab/>
+      </w:r>
+    </w:p>
+    <w:p>
+      <w:pPr>
+        <w:spacing w:after="0"/>
+        <w:rPr>
+          <w:rFonts w:ascii="Consolas" w:hAnsi="Consolas"/>
+          <w:sz w:val="18"/>
+          <w:szCs w:val="18"/>
+        </w:rPr>
+      </w:pPr>
+    </w:p>
     <w:p/>
     <w:p>
       <w:pPr>
@@ -2842,6 +3472,7 @@
         <w:rPr>
           <w:noProof/>
         </w:rPr>
+        <w:lastRenderedPageBreak/>
         <w:drawing>
           <wp:inline distT="0" distB="0" distL="0" distR="0" wp14:anchorId="1657D128" wp14:editId="45689069">
             <wp:extent cx="4261757" cy="3889691"/>
@@ -3480,7 +4111,7 @@
       </w:pPr>
     </w:pPrDefault>
   </w:docDefaults>
-  <w:latentStyles w:defLockedState="0" w:defUIPriority="99" w:defSemiHidden="0" w:defUnhideWhenUsed="0" w:defQFormat="0" w:count="377">
+  <w:latentStyles w:defLockedState="0" w:defUIPriority="99" w:defSemiHidden="0" w:defUnhideWhenUsed="0" w:defQFormat="0" w:count="376">
     <w:lsdException w:name="Normal" w:uiPriority="0" w:qFormat="1"/>
     <w:lsdException w:name="heading 1" w:uiPriority="9" w:qFormat="1"/>
     <w:lsdException w:name="heading 2" w:semiHidden="1" w:uiPriority="9" w:unhideWhenUsed="1" w:qFormat="1"/>
@@ -3857,7 +4488,6 @@
     <w:lsdException w:name="Hashtag" w:semiHidden="1" w:unhideWhenUsed="1"/>
     <w:lsdException w:name="Unresolved Mention" w:semiHidden="1" w:unhideWhenUsed="1"/>
     <w:lsdException w:name="Smart Link" w:semiHidden="1" w:unhideWhenUsed="1"/>
-    <w:lsdException w:name="Smart Link Error" w:semiHidden="1" w:unhideWhenUsed="1"/>
   </w:latentStyles>
   <w:style w:type="paragraph" w:default="1" w:styleId="Normal">
     <w:name w:val="Normal"/>
@@ -4465,7 +5095,7 @@
 </file>
 
 <file path=customXml/itemProps1.xml><?xml version="1.0" encoding="utf-8"?>
-<ds:datastoreItem xmlns:ds="http://schemas.openxmlformats.org/officeDocument/2006/customXml" ds:itemID="{5901A13F-9623-4593-9CBE-5D6A0CEAE12A}">
+<ds:datastoreItem xmlns:ds="http://schemas.openxmlformats.org/officeDocument/2006/customXml" ds:itemID="{3DA813F6-F1FA-497D-B24C-5DE083B14BC8}">
   <ds:schemaRefs>
     <ds:schemaRef ds:uri="http://schemas.openxmlformats.org/officeDocument/2006/bibliography"/>
   </ds:schemaRefs>

</xml_diff>

<commit_message>
added some comments and changed des
</commit_message>
<xml_diff>
--- a/report/Design.docx
+++ b/report/Design.docx
@@ -74,8 +74,6 @@
       <w:r>
         <w:t>Add dealer to wireframe</w:t>
       </w:r>
-      <w:bookmarkStart w:id="0" w:name="_GoBack"/>
-      <w:bookmarkEnd w:id="0"/>
     </w:p>
     <w:p>
       <w:pPr>
@@ -1555,282 +1553,219 @@
           <w:sz w:val="18"/>
           <w:szCs w:val="18"/>
         </w:rPr>
-        <w:t>hand &lt;- pocket cards and community cards</w:t>
-      </w:r>
-    </w:p>
-    <w:p>
-      <w:pPr>
-        <w:spacing w:after="0"/>
-        <w:rPr>
-          <w:rFonts w:ascii="Consolas" w:hAnsi="Consolas"/>
-          <w:sz w:val="18"/>
-          <w:szCs w:val="18"/>
-        </w:rPr>
-      </w:pPr>
-      <w:r>
-        <w:rPr>
-          <w:rFonts w:ascii="Consolas" w:hAnsi="Consolas"/>
-          <w:sz w:val="18"/>
-          <w:szCs w:val="18"/>
-        </w:rPr>
-        <w:t>hand &lt;- hand</w:t>
-      </w:r>
-      <w:r>
-        <w:rPr>
-          <w:rFonts w:ascii="Consolas" w:hAnsi="Consolas"/>
-          <w:sz w:val="18"/>
-          <w:szCs w:val="18"/>
-        </w:rPr>
-        <w:t xml:space="preserve"> sorted</w:t>
-      </w:r>
-      <w:r>
-        <w:rPr>
-          <w:rFonts w:ascii="Consolas" w:hAnsi="Consolas"/>
-          <w:sz w:val="18"/>
-          <w:szCs w:val="18"/>
-        </w:rPr>
-        <w:t xml:space="preserve"> by highest cards first</w:t>
-      </w:r>
-    </w:p>
-    <w:p>
-      <w:pPr>
-        <w:spacing w:after="0"/>
-        <w:rPr>
-          <w:rFonts w:ascii="Consolas" w:hAnsi="Consolas"/>
-          <w:sz w:val="18"/>
-          <w:szCs w:val="18"/>
-        </w:rPr>
-      </w:pPr>
-    </w:p>
-    <w:p>
-      <w:pPr>
-        <w:spacing w:after="0"/>
-        <w:rPr>
-          <w:rFonts w:ascii="Consolas" w:hAnsi="Consolas"/>
-          <w:sz w:val="18"/>
-          <w:szCs w:val="18"/>
-        </w:rPr>
-      </w:pPr>
-      <w:r>
-        <w:rPr>
-          <w:rFonts w:ascii="Consolas" w:hAnsi="Consolas"/>
-          <w:sz w:val="18"/>
-          <w:szCs w:val="18"/>
-        </w:rPr>
-        <w:t>Function pairThree</w:t>
-      </w:r>
-    </w:p>
-    <w:p>
-      <w:pPr>
-        <w:spacing w:after="0"/>
-        <w:rPr>
-          <w:rFonts w:ascii="Consolas" w:hAnsi="Consolas"/>
-          <w:sz w:val="18"/>
-          <w:szCs w:val="18"/>
-        </w:rPr>
-      </w:pPr>
-      <w:r>
-        <w:rPr>
-          <w:rFonts w:ascii="Consolas" w:hAnsi="Consolas"/>
-          <w:sz w:val="18"/>
-          <w:szCs w:val="18"/>
-        </w:rPr>
-        <w:tab/>
-        <w:t>strength &lt;- 0</w:t>
-      </w:r>
-    </w:p>
-    <w:p>
-      <w:pPr>
-        <w:spacing w:after="0"/>
-        <w:rPr>
-          <w:rFonts w:ascii="Consolas" w:hAnsi="Consolas"/>
-          <w:sz w:val="18"/>
-          <w:szCs w:val="18"/>
-        </w:rPr>
-      </w:pPr>
-      <w:r>
-        <w:rPr>
-          <w:rFonts w:ascii="Consolas" w:hAnsi="Consolas"/>
-          <w:sz w:val="18"/>
-          <w:szCs w:val="18"/>
-        </w:rPr>
-        <w:tab/>
-        <w:t>numPairs &lt;- number of pairs in hand</w:t>
-      </w:r>
-    </w:p>
-    <w:p>
-      <w:pPr>
-        <w:spacing w:after="0"/>
-        <w:rPr>
-          <w:rFonts w:ascii="Consolas" w:hAnsi="Consolas"/>
-          <w:sz w:val="18"/>
-          <w:szCs w:val="18"/>
-        </w:rPr>
-      </w:pPr>
-      <w:r>
-        <w:rPr>
-          <w:rFonts w:ascii="Consolas" w:hAnsi="Consolas"/>
-          <w:sz w:val="18"/>
-          <w:szCs w:val="18"/>
-        </w:rPr>
-        <w:tab/>
-        <w:t>three &lt;- bool if hand contains three of a kind</w:t>
-      </w:r>
-    </w:p>
-    <w:p>
-      <w:pPr>
-        <w:spacing w:after="0"/>
-        <w:rPr>
-          <w:rFonts w:ascii="Consolas" w:hAnsi="Consolas"/>
-          <w:sz w:val="18"/>
-          <w:szCs w:val="18"/>
-        </w:rPr>
-      </w:pPr>
-      <w:r>
-        <w:rPr>
-          <w:rFonts w:ascii="Consolas" w:hAnsi="Consolas"/>
-          <w:sz w:val="18"/>
-          <w:szCs w:val="18"/>
-        </w:rPr>
-        <w:tab/>
-        <w:t>four &lt;- bool if hand contains three of a kind</w:t>
-      </w:r>
-    </w:p>
-    <w:p>
-      <w:pPr>
-        <w:spacing w:after="0"/>
-        <w:rPr>
-          <w:rFonts w:ascii="Consolas" w:hAnsi="Consolas"/>
-          <w:sz w:val="18"/>
-          <w:szCs w:val="18"/>
-        </w:rPr>
-      </w:pPr>
-      <w:r>
-        <w:rPr>
-          <w:rFonts w:ascii="Consolas" w:hAnsi="Consolas"/>
-          <w:sz w:val="18"/>
-          <w:szCs w:val="18"/>
-        </w:rPr>
-        <w:tab/>
-        <w:t>if four</w:t>
-      </w:r>
-    </w:p>
-    <w:p>
-      <w:pPr>
-        <w:spacing w:after="0"/>
-        <w:rPr>
-          <w:rFonts w:ascii="Consolas" w:hAnsi="Consolas"/>
-          <w:sz w:val="18"/>
-          <w:szCs w:val="18"/>
-        </w:rPr>
-      </w:pPr>
-      <w:r>
-        <w:rPr>
-          <w:rFonts w:ascii="Consolas" w:hAnsi="Consolas"/>
-          <w:sz w:val="18"/>
-          <w:szCs w:val="18"/>
-        </w:rPr>
-        <w:tab/>
-      </w:r>
-      <w:r>
-        <w:rPr>
-          <w:rFonts w:ascii="Consolas" w:hAnsi="Consolas"/>
-          <w:sz w:val="18"/>
-          <w:szCs w:val="18"/>
-        </w:rPr>
-        <w:tab/>
-        <w:t>strength &lt;- 7</w:t>
-      </w:r>
-    </w:p>
-    <w:p>
-      <w:pPr>
-        <w:spacing w:after="0"/>
-        <w:rPr>
-          <w:rFonts w:ascii="Consolas" w:hAnsi="Consolas"/>
-          <w:sz w:val="18"/>
-          <w:szCs w:val="18"/>
-        </w:rPr>
-      </w:pPr>
-    </w:p>
-    <w:p>
-      <w:pPr>
-        <w:spacing w:after="0"/>
-        <w:rPr>
-          <w:rFonts w:ascii="Consolas" w:hAnsi="Consolas"/>
-          <w:sz w:val="18"/>
-          <w:szCs w:val="18"/>
-        </w:rPr>
-      </w:pPr>
-      <w:r>
-        <w:rPr>
-          <w:rFonts w:ascii="Consolas" w:hAnsi="Consolas"/>
-          <w:sz w:val="18"/>
-          <w:szCs w:val="18"/>
-        </w:rPr>
-        <w:tab/>
-        <w:t>if numPairs = 1</w:t>
-      </w:r>
-    </w:p>
-    <w:p>
-      <w:pPr>
-        <w:spacing w:after="0"/>
-        <w:rPr>
-          <w:rFonts w:ascii="Consolas" w:hAnsi="Consolas"/>
-          <w:sz w:val="18"/>
-          <w:szCs w:val="18"/>
-        </w:rPr>
-      </w:pPr>
-      <w:r>
-        <w:rPr>
-          <w:rFonts w:ascii="Consolas" w:hAnsi="Consolas"/>
-          <w:sz w:val="18"/>
-          <w:szCs w:val="18"/>
-        </w:rPr>
-        <w:tab/>
-      </w:r>
-      <w:r>
-        <w:rPr>
-          <w:rFonts w:ascii="Consolas" w:hAnsi="Consolas"/>
-          <w:sz w:val="18"/>
-          <w:szCs w:val="18"/>
-        </w:rPr>
-        <w:tab/>
-        <w:t>if three</w:t>
-      </w:r>
-    </w:p>
-    <w:p>
-      <w:pPr>
-        <w:spacing w:after="0"/>
-        <w:rPr>
-          <w:rFonts w:ascii="Consolas" w:hAnsi="Consolas"/>
-          <w:sz w:val="18"/>
-          <w:szCs w:val="18"/>
-        </w:rPr>
-      </w:pPr>
-      <w:r>
-        <w:rPr>
-          <w:rFonts w:ascii="Consolas" w:hAnsi="Consolas"/>
-          <w:sz w:val="18"/>
-          <w:szCs w:val="18"/>
-        </w:rPr>
-        <w:tab/>
-      </w:r>
-      <w:r>
-        <w:rPr>
-          <w:rFonts w:ascii="Consolas" w:hAnsi="Consolas"/>
-          <w:sz w:val="18"/>
-          <w:szCs w:val="18"/>
-        </w:rPr>
-        <w:tab/>
-      </w:r>
-      <w:r>
-        <w:rPr>
-          <w:rFonts w:ascii="Consolas" w:hAnsi="Consolas"/>
-          <w:sz w:val="18"/>
-          <w:szCs w:val="18"/>
-        </w:rPr>
-        <w:tab/>
-        <w:t>strength &lt;- 6</w:t>
+        <w:t xml:space="preserve">hand &lt;- players cards sorted in </w:t>
+      </w:r>
+      <w:r>
+        <w:rPr>
+          <w:rFonts w:ascii="Consolas" w:hAnsi="Consolas"/>
+          <w:sz w:val="18"/>
+          <w:szCs w:val="18"/>
+        </w:rPr>
+        <w:t>descending</w:t>
+      </w:r>
+      <w:r>
+        <w:rPr>
+          <w:rFonts w:ascii="Consolas" w:hAnsi="Consolas"/>
+          <w:sz w:val="18"/>
+          <w:szCs w:val="18"/>
+        </w:rPr>
+        <w:t xml:space="preserve"> order</w:t>
+      </w:r>
+      <w:r>
+        <w:rPr>
+          <w:rFonts w:ascii="Consolas" w:hAnsi="Consolas"/>
+          <w:sz w:val="18"/>
+          <w:szCs w:val="18"/>
+        </w:rPr>
+        <w:t xml:space="preserve"> with Aces counting high and low</w:t>
+      </w:r>
+    </w:p>
+    <w:p>
+      <w:pPr>
+        <w:spacing w:after="0"/>
+        <w:rPr>
+          <w:rFonts w:ascii="Consolas" w:hAnsi="Consolas"/>
+          <w:sz w:val="18"/>
+          <w:szCs w:val="18"/>
+        </w:rPr>
+      </w:pPr>
+      <w:r>
+        <w:rPr>
+          <w:rFonts w:ascii="Consolas" w:hAnsi="Consolas"/>
+          <w:sz w:val="18"/>
+          <w:szCs w:val="18"/>
+        </w:rPr>
+        <w:t>Function straight</w:t>
+      </w:r>
+      <w:r>
+        <w:rPr>
+          <w:rFonts w:ascii="Consolas" w:hAnsi="Consolas"/>
+          <w:sz w:val="18"/>
+          <w:szCs w:val="18"/>
+        </w:rPr>
+        <w:t>(hand)</w:t>
+      </w:r>
+    </w:p>
+    <w:p>
+      <w:pPr>
+        <w:spacing w:after="0"/>
+        <w:rPr>
+          <w:rFonts w:ascii="Consolas" w:hAnsi="Consolas"/>
+          <w:sz w:val="18"/>
+          <w:szCs w:val="18"/>
+        </w:rPr>
+      </w:pPr>
+      <w:r>
+        <w:rPr>
+          <w:rFonts w:ascii="Consolas" w:hAnsi="Consolas"/>
+          <w:sz w:val="18"/>
+          <w:szCs w:val="18"/>
+        </w:rPr>
+        <w:tab/>
+        <w:t>straightHand &lt;- []</w:t>
+      </w:r>
+    </w:p>
+    <w:p>
+      <w:pPr>
+        <w:spacing w:after="0"/>
+        <w:rPr>
+          <w:rFonts w:ascii="Consolas" w:hAnsi="Consolas"/>
+          <w:sz w:val="18"/>
+          <w:szCs w:val="18"/>
+        </w:rPr>
+      </w:pPr>
+      <w:r>
+        <w:rPr>
+          <w:rFonts w:ascii="Consolas" w:hAnsi="Consolas"/>
+          <w:sz w:val="18"/>
+          <w:szCs w:val="18"/>
+        </w:rPr>
+        <w:tab/>
+        <w:t>for each card in hand</w:t>
+      </w:r>
+    </w:p>
+    <w:p>
+      <w:pPr>
+        <w:spacing w:after="0"/>
+        <w:rPr>
+          <w:rFonts w:ascii="Consolas" w:hAnsi="Consolas"/>
+          <w:sz w:val="18"/>
+          <w:szCs w:val="18"/>
+        </w:rPr>
+      </w:pPr>
+      <w:r>
+        <w:rPr>
+          <w:rFonts w:ascii="Consolas" w:hAnsi="Consolas"/>
+          <w:sz w:val="18"/>
+          <w:szCs w:val="18"/>
+        </w:rPr>
+        <w:tab/>
+      </w:r>
+      <w:r>
+        <w:rPr>
+          <w:rFonts w:ascii="Consolas" w:hAnsi="Consolas"/>
+          <w:sz w:val="18"/>
+          <w:szCs w:val="18"/>
+        </w:rPr>
+        <w:tab/>
+        <w:t>if card is one more than next card</w:t>
+      </w:r>
+    </w:p>
+    <w:p>
+      <w:pPr>
+        <w:spacing w:after="0"/>
+        <w:rPr>
+          <w:rFonts w:ascii="Consolas" w:hAnsi="Consolas"/>
+          <w:sz w:val="18"/>
+          <w:szCs w:val="18"/>
+        </w:rPr>
+      </w:pPr>
+      <w:r>
+        <w:rPr>
+          <w:rFonts w:ascii="Consolas" w:hAnsi="Consolas"/>
+          <w:sz w:val="18"/>
+          <w:szCs w:val="18"/>
+        </w:rPr>
+        <w:tab/>
+      </w:r>
+      <w:r>
+        <w:rPr>
+          <w:rFonts w:ascii="Consolas" w:hAnsi="Consolas"/>
+          <w:sz w:val="18"/>
+          <w:szCs w:val="18"/>
+        </w:rPr>
+        <w:tab/>
+      </w:r>
+      <w:r>
+        <w:rPr>
+          <w:rFonts w:ascii="Consolas" w:hAnsi="Consolas"/>
+          <w:sz w:val="18"/>
+          <w:szCs w:val="18"/>
+        </w:rPr>
+        <w:tab/>
+        <w:t>add the cards to straightHand</w:t>
+      </w:r>
+    </w:p>
+    <w:p>
+      <w:pPr>
+        <w:spacing w:after="0"/>
+        <w:rPr>
+          <w:rFonts w:ascii="Consolas" w:hAnsi="Consolas"/>
+          <w:sz w:val="18"/>
+          <w:szCs w:val="18"/>
+        </w:rPr>
+      </w:pPr>
+      <w:r>
+        <w:rPr>
+          <w:rFonts w:ascii="Consolas" w:hAnsi="Consolas"/>
+          <w:sz w:val="18"/>
+          <w:szCs w:val="18"/>
+        </w:rPr>
+        <w:tab/>
+      </w:r>
+      <w:r>
+        <w:rPr>
+          <w:rFonts w:ascii="Consolas" w:hAnsi="Consolas"/>
+          <w:sz w:val="18"/>
+          <w:szCs w:val="18"/>
+        </w:rPr>
+        <w:tab/>
+        <w:t>else if the card is the same as the next card</w:t>
+      </w:r>
+    </w:p>
+    <w:p>
+      <w:pPr>
+        <w:spacing w:after="0"/>
+        <w:rPr>
+          <w:rFonts w:ascii="Consolas" w:hAnsi="Consolas"/>
+          <w:sz w:val="18"/>
+          <w:szCs w:val="18"/>
+        </w:rPr>
+      </w:pPr>
+      <w:r>
+        <w:rPr>
+          <w:rFonts w:ascii="Consolas" w:hAnsi="Consolas"/>
+          <w:sz w:val="18"/>
+          <w:szCs w:val="18"/>
+        </w:rPr>
+        <w:tab/>
+      </w:r>
+      <w:r>
+        <w:rPr>
+          <w:rFonts w:ascii="Consolas" w:hAnsi="Consolas"/>
+          <w:sz w:val="18"/>
+          <w:szCs w:val="18"/>
+        </w:rPr>
+        <w:tab/>
+      </w:r>
+      <w:r>
+        <w:rPr>
+          <w:rFonts w:ascii="Consolas" w:hAnsi="Consolas"/>
+          <w:sz w:val="18"/>
+          <w:szCs w:val="18"/>
+        </w:rPr>
+        <w:tab/>
+        <w:t>straight(hand without the card)</w:t>
       </w:r>
     </w:p>
     <w:p>
@@ -1863,631 +1798,374 @@
     <w:p>
       <w:pPr>
         <w:spacing w:after="0"/>
-        <w:ind w:left="1440" w:firstLine="720"/>
-        <w:rPr>
-          <w:rFonts w:ascii="Consolas" w:hAnsi="Consolas"/>
-          <w:sz w:val="18"/>
-          <w:szCs w:val="18"/>
-        </w:rPr>
-      </w:pPr>
-      <w:r>
-        <w:rPr>
-          <w:rFonts w:ascii="Consolas" w:hAnsi="Consolas"/>
-          <w:sz w:val="18"/>
-          <w:szCs w:val="18"/>
-        </w:rPr>
-        <w:t>strength &lt;- 1</w:t>
-      </w:r>
-    </w:p>
-    <w:p>
-      <w:pPr>
-        <w:spacing w:after="0"/>
-        <w:rPr>
-          <w:rFonts w:ascii="Consolas" w:hAnsi="Consolas"/>
-          <w:sz w:val="18"/>
-          <w:szCs w:val="18"/>
-        </w:rPr>
-      </w:pPr>
-      <w:r>
-        <w:rPr>
-          <w:rFonts w:ascii="Consolas" w:hAnsi="Consolas"/>
-          <w:sz w:val="18"/>
-          <w:szCs w:val="18"/>
-        </w:rPr>
-        <w:tab/>
-        <w:t>elif numPairs = 2</w:t>
-      </w:r>
-    </w:p>
-    <w:p>
-      <w:pPr>
-        <w:spacing w:after="0"/>
-        <w:rPr>
-          <w:rFonts w:ascii="Consolas" w:hAnsi="Consolas"/>
-          <w:sz w:val="18"/>
-          <w:szCs w:val="18"/>
-        </w:rPr>
-      </w:pPr>
-      <w:r>
-        <w:rPr>
-          <w:rFonts w:ascii="Consolas" w:hAnsi="Consolas"/>
-          <w:sz w:val="18"/>
-          <w:szCs w:val="18"/>
-        </w:rPr>
-        <w:tab/>
-      </w:r>
-      <w:r>
-        <w:rPr>
-          <w:rFonts w:ascii="Consolas" w:hAnsi="Consolas"/>
-          <w:sz w:val="18"/>
-          <w:szCs w:val="18"/>
-        </w:rPr>
-        <w:tab/>
-        <w:t>strength &lt;- 2</w:t>
-      </w:r>
-    </w:p>
-    <w:p>
-      <w:pPr>
-        <w:spacing w:after="0"/>
-        <w:rPr>
-          <w:rFonts w:ascii="Consolas" w:hAnsi="Consolas"/>
-          <w:sz w:val="18"/>
-          <w:szCs w:val="18"/>
-        </w:rPr>
-      </w:pPr>
-      <w:r>
-        <w:rPr>
-          <w:rFonts w:ascii="Consolas" w:hAnsi="Consolas"/>
-          <w:sz w:val="18"/>
-          <w:szCs w:val="18"/>
-        </w:rPr>
-        <w:tab/>
-      </w:r>
-    </w:p>
-    <w:p>
-      <w:pPr>
-        <w:spacing w:after="0"/>
-        <w:rPr>
-          <w:rFonts w:ascii="Consolas" w:hAnsi="Consolas"/>
-          <w:sz w:val="18"/>
-          <w:szCs w:val="18"/>
-        </w:rPr>
-      </w:pPr>
-      <w:r>
-        <w:rPr>
-          <w:rFonts w:ascii="Consolas" w:hAnsi="Consolas"/>
-          <w:sz w:val="18"/>
-          <w:szCs w:val="18"/>
-        </w:rPr>
-        <w:tab/>
-        <w:t>if three and strength &lt; 3</w:t>
-      </w:r>
-    </w:p>
-    <w:p>
-      <w:pPr>
-        <w:spacing w:after="0"/>
-        <w:rPr>
-          <w:rFonts w:ascii="Consolas" w:hAnsi="Consolas"/>
-          <w:sz w:val="18"/>
-          <w:szCs w:val="18"/>
-        </w:rPr>
-      </w:pPr>
-      <w:r>
-        <w:rPr>
-          <w:rFonts w:ascii="Consolas" w:hAnsi="Consolas"/>
-          <w:sz w:val="18"/>
-          <w:szCs w:val="18"/>
-        </w:rPr>
-        <w:tab/>
-      </w:r>
-      <w:r>
-        <w:rPr>
-          <w:rFonts w:ascii="Consolas" w:hAnsi="Consolas"/>
-          <w:sz w:val="18"/>
-          <w:szCs w:val="18"/>
-        </w:rPr>
-        <w:tab/>
-        <w:t>strength &lt;- 3</w:t>
-      </w:r>
-    </w:p>
-    <w:p>
-      <w:pPr>
-        <w:spacing w:after="0"/>
-        <w:rPr>
-          <w:rFonts w:ascii="Consolas" w:hAnsi="Consolas"/>
-          <w:sz w:val="18"/>
-          <w:szCs w:val="18"/>
-        </w:rPr>
-      </w:pPr>
-      <w:r>
-        <w:rPr>
-          <w:rFonts w:ascii="Consolas" w:hAnsi="Consolas"/>
-          <w:sz w:val="18"/>
-          <w:szCs w:val="18"/>
-        </w:rPr>
-        <w:tab/>
-        <w:t>orderHand &lt;- [cards included in final strength]</w:t>
-      </w:r>
-    </w:p>
-    <w:p>
-      <w:pPr>
-        <w:spacing w:after="0"/>
-        <w:rPr>
-          <w:rFonts w:ascii="Consolas" w:hAnsi="Consolas"/>
-          <w:sz w:val="18"/>
-          <w:szCs w:val="18"/>
-        </w:rPr>
-      </w:pPr>
-    </w:p>
-    <w:p>
-      <w:pPr>
-        <w:spacing w:after="0"/>
-        <w:rPr>
-          <w:rFonts w:ascii="Consolas" w:hAnsi="Consolas"/>
-          <w:sz w:val="18"/>
-          <w:szCs w:val="18"/>
-        </w:rPr>
-      </w:pPr>
-      <w:r>
-        <w:rPr>
-          <w:rFonts w:ascii="Consolas" w:hAnsi="Consolas"/>
-          <w:sz w:val="18"/>
-          <w:szCs w:val="18"/>
-        </w:rPr>
-        <w:t>Function straightFlush</w:t>
-      </w:r>
-    </w:p>
-    <w:p>
-      <w:pPr>
-        <w:spacing w:after="0"/>
-        <w:rPr>
-          <w:rFonts w:ascii="Consolas" w:hAnsi="Consolas"/>
-          <w:sz w:val="18"/>
-          <w:szCs w:val="18"/>
-        </w:rPr>
-      </w:pPr>
-      <w:r>
-        <w:rPr>
-          <w:rFonts w:ascii="Consolas" w:hAnsi="Consolas"/>
-          <w:sz w:val="18"/>
-          <w:szCs w:val="18"/>
-        </w:rPr>
-        <w:tab/>
-        <w:t>if 5 of same suit in hand and strength &lt; 5</w:t>
-      </w:r>
-    </w:p>
-    <w:p>
-      <w:pPr>
-        <w:spacing w:after="0"/>
-        <w:rPr>
-          <w:rFonts w:ascii="Consolas" w:hAnsi="Consolas"/>
-          <w:sz w:val="18"/>
-          <w:szCs w:val="18"/>
-        </w:rPr>
-      </w:pPr>
-      <w:r>
-        <w:rPr>
-          <w:rFonts w:ascii="Consolas" w:hAnsi="Consolas"/>
-          <w:sz w:val="18"/>
-          <w:szCs w:val="18"/>
-        </w:rPr>
-        <w:tab/>
-      </w:r>
-      <w:r>
-        <w:rPr>
-          <w:rFonts w:ascii="Consolas" w:hAnsi="Consolas"/>
-          <w:sz w:val="18"/>
-          <w:szCs w:val="18"/>
-        </w:rPr>
-        <w:tab/>
-        <w:t>strength &lt;- 5</w:t>
-      </w:r>
-    </w:p>
-    <w:p>
-      <w:pPr>
-        <w:spacing w:after="0"/>
-        <w:rPr>
-          <w:rFonts w:ascii="Consolas" w:hAnsi="Consolas"/>
-          <w:sz w:val="18"/>
-          <w:szCs w:val="18"/>
-        </w:rPr>
-      </w:pPr>
-      <w:r>
-        <w:rPr>
-          <w:rFonts w:ascii="Consolas" w:hAnsi="Consolas"/>
-          <w:sz w:val="18"/>
-          <w:szCs w:val="18"/>
-        </w:rPr>
-        <w:tab/>
-      </w:r>
-      <w:r>
-        <w:rPr>
-          <w:rFonts w:ascii="Consolas" w:hAnsi="Consolas"/>
-          <w:sz w:val="18"/>
-          <w:szCs w:val="18"/>
-        </w:rPr>
-        <w:tab/>
-        <w:t>orderHand &lt;- [cards of the same suit]</w:t>
-      </w:r>
-    </w:p>
-    <w:p>
-      <w:pPr>
-        <w:spacing w:after="0"/>
-        <w:rPr>
-          <w:rFonts w:ascii="Consolas" w:hAnsi="Consolas"/>
-          <w:sz w:val="18"/>
-          <w:szCs w:val="18"/>
-        </w:rPr>
-      </w:pPr>
-      <w:r>
-        <w:rPr>
-          <w:rFonts w:ascii="Consolas" w:hAnsi="Consolas"/>
-          <w:sz w:val="18"/>
-          <w:szCs w:val="18"/>
-        </w:rPr>
-        <w:tab/>
-      </w:r>
-      <w:r>
-        <w:rPr>
-          <w:rFonts w:ascii="Consolas" w:hAnsi="Consolas"/>
-          <w:sz w:val="18"/>
-          <w:szCs w:val="18"/>
-        </w:rPr>
-        <w:tab/>
-      </w:r>
-    </w:p>
-    <w:p>
-      <w:pPr>
-        <w:spacing w:after="0"/>
-        <w:rPr>
-          <w:rFonts w:ascii="Consolas" w:hAnsi="Consolas"/>
-          <w:sz w:val="18"/>
-          <w:szCs w:val="18"/>
-        </w:rPr>
-      </w:pPr>
-      <w:r>
-        <w:rPr>
-          <w:rFonts w:ascii="Consolas" w:hAnsi="Consolas"/>
-          <w:sz w:val="18"/>
-          <w:szCs w:val="18"/>
-        </w:rPr>
-        <w:tab/>
-        <w:t>append aces to hand as 1s</w:t>
-      </w:r>
-      <w:r>
-        <w:rPr>
-          <w:rFonts w:ascii="Consolas" w:hAnsi="Consolas"/>
-          <w:sz w:val="18"/>
-          <w:szCs w:val="18"/>
-        </w:rPr>
-        <w:tab/>
-      </w:r>
-      <w:r>
-        <w:rPr>
-          <w:rFonts w:ascii="Consolas" w:hAnsi="Consolas"/>
-          <w:sz w:val="18"/>
-          <w:szCs w:val="18"/>
-        </w:rPr>
-        <w:tab/>
-      </w:r>
-    </w:p>
-    <w:p>
-      <w:pPr>
-        <w:spacing w:after="0"/>
-        <w:rPr>
-          <w:rFonts w:ascii="Consolas" w:hAnsi="Consolas"/>
-          <w:sz w:val="18"/>
-          <w:szCs w:val="18"/>
-        </w:rPr>
-      </w:pPr>
-      <w:r>
-        <w:rPr>
-          <w:rFonts w:ascii="Consolas" w:hAnsi="Consolas"/>
-          <w:sz w:val="18"/>
-          <w:szCs w:val="18"/>
-        </w:rPr>
-        <w:tab/>
-        <w:t>if 5 consecutive cards</w:t>
-      </w:r>
-    </w:p>
-    <w:p>
-      <w:pPr>
-        <w:spacing w:after="0"/>
-        <w:rPr>
-          <w:rFonts w:ascii="Consolas" w:hAnsi="Consolas"/>
-          <w:sz w:val="18"/>
-          <w:szCs w:val="18"/>
-        </w:rPr>
-      </w:pPr>
-      <w:r>
-        <w:rPr>
-          <w:rFonts w:ascii="Consolas" w:hAnsi="Consolas"/>
-          <w:sz w:val="18"/>
-          <w:szCs w:val="18"/>
-        </w:rPr>
-        <w:tab/>
-      </w:r>
-      <w:r>
-        <w:rPr>
-          <w:rFonts w:ascii="Consolas" w:hAnsi="Consolas"/>
-          <w:sz w:val="18"/>
-          <w:szCs w:val="18"/>
-        </w:rPr>
-        <w:tab/>
-        <w:t>if strength &lt; 4</w:t>
-      </w:r>
-    </w:p>
-    <w:p>
-      <w:pPr>
-        <w:spacing w:after="0"/>
-        <w:rPr>
-          <w:rFonts w:ascii="Consolas" w:hAnsi="Consolas"/>
-          <w:sz w:val="18"/>
-          <w:szCs w:val="18"/>
-        </w:rPr>
-      </w:pPr>
-      <w:r>
-        <w:rPr>
-          <w:rFonts w:ascii="Consolas" w:hAnsi="Consolas"/>
-          <w:sz w:val="18"/>
-          <w:szCs w:val="18"/>
-        </w:rPr>
-        <w:tab/>
-      </w:r>
-      <w:r>
-        <w:rPr>
-          <w:rFonts w:ascii="Consolas" w:hAnsi="Consolas"/>
-          <w:sz w:val="18"/>
-          <w:szCs w:val="18"/>
-        </w:rPr>
-        <w:tab/>
-      </w:r>
-      <w:r>
-        <w:rPr>
-          <w:rFonts w:ascii="Consolas" w:hAnsi="Consolas"/>
-          <w:sz w:val="18"/>
-          <w:szCs w:val="18"/>
-        </w:rPr>
-        <w:tab/>
-        <w:t>strength &lt;- 4</w:t>
-      </w:r>
-    </w:p>
-    <w:p>
-      <w:pPr>
-        <w:spacing w:after="0"/>
-        <w:rPr>
-          <w:rFonts w:ascii="Consolas" w:hAnsi="Consolas"/>
-          <w:sz w:val="18"/>
-          <w:szCs w:val="18"/>
-        </w:rPr>
-      </w:pPr>
-      <w:r>
-        <w:rPr>
-          <w:rFonts w:ascii="Consolas" w:hAnsi="Consolas"/>
-          <w:sz w:val="18"/>
-          <w:szCs w:val="18"/>
-        </w:rPr>
-        <w:tab/>
-      </w:r>
-      <w:r>
-        <w:rPr>
-          <w:rFonts w:ascii="Consolas" w:hAnsi="Consolas"/>
-          <w:sz w:val="18"/>
-          <w:szCs w:val="18"/>
-        </w:rPr>
-        <w:tab/>
-      </w:r>
-      <w:r>
-        <w:rPr>
-          <w:rFonts w:ascii="Consolas" w:hAnsi="Consolas"/>
-          <w:sz w:val="18"/>
-          <w:szCs w:val="18"/>
-        </w:rPr>
-        <w:tab/>
-        <w:t>orderHand &lt;- [consecutive cards]</w:t>
-      </w:r>
-    </w:p>
-    <w:p>
-      <w:pPr>
-        <w:spacing w:after="0"/>
-        <w:rPr>
-          <w:rFonts w:ascii="Consolas" w:hAnsi="Consolas"/>
-          <w:sz w:val="18"/>
-          <w:szCs w:val="18"/>
-        </w:rPr>
-      </w:pPr>
-      <w:r>
-        <w:rPr>
-          <w:rFonts w:ascii="Consolas" w:hAnsi="Consolas"/>
-          <w:sz w:val="18"/>
-          <w:szCs w:val="18"/>
-        </w:rPr>
-        <w:tab/>
-      </w:r>
-      <w:r>
-        <w:rPr>
-          <w:rFonts w:ascii="Consolas" w:hAnsi="Consolas"/>
-          <w:sz w:val="18"/>
-          <w:szCs w:val="18"/>
-        </w:rPr>
-        <w:tab/>
-      </w:r>
-    </w:p>
-    <w:p>
-      <w:pPr>
-        <w:spacing w:after="0"/>
-        <w:rPr>
-          <w:rFonts w:ascii="Consolas" w:hAnsi="Consolas"/>
-          <w:sz w:val="18"/>
-          <w:szCs w:val="18"/>
-        </w:rPr>
-      </w:pPr>
-      <w:r>
-        <w:rPr>
-          <w:rFonts w:ascii="Consolas" w:hAnsi="Consolas"/>
-          <w:sz w:val="18"/>
-          <w:szCs w:val="18"/>
-        </w:rPr>
-        <w:tab/>
-      </w:r>
-      <w:r>
-        <w:rPr>
-          <w:rFonts w:ascii="Consolas" w:hAnsi="Consolas"/>
-          <w:sz w:val="18"/>
-          <w:szCs w:val="18"/>
-        </w:rPr>
-        <w:tab/>
-        <w:t>if consecutive cards are of same suit</w:t>
-      </w:r>
-    </w:p>
-    <w:p>
-      <w:pPr>
-        <w:spacing w:after="0"/>
-        <w:rPr>
-          <w:rFonts w:ascii="Consolas" w:hAnsi="Consolas"/>
-          <w:sz w:val="18"/>
-          <w:szCs w:val="18"/>
-        </w:rPr>
-      </w:pPr>
-      <w:r>
-        <w:rPr>
-          <w:rFonts w:ascii="Consolas" w:hAnsi="Consolas"/>
-          <w:sz w:val="18"/>
-          <w:szCs w:val="18"/>
-        </w:rPr>
-        <w:tab/>
-      </w:r>
-      <w:r>
-        <w:rPr>
-          <w:rFonts w:ascii="Consolas" w:hAnsi="Consolas"/>
-          <w:sz w:val="18"/>
-          <w:szCs w:val="18"/>
-        </w:rPr>
-        <w:tab/>
-      </w:r>
-      <w:r>
-        <w:rPr>
-          <w:rFonts w:ascii="Consolas" w:hAnsi="Consolas"/>
-          <w:sz w:val="18"/>
-          <w:szCs w:val="18"/>
-        </w:rPr>
-        <w:tab/>
-        <w:t>strength &lt;- 8</w:t>
-      </w:r>
-    </w:p>
-    <w:p>
-      <w:pPr>
-        <w:spacing w:after="0"/>
-        <w:rPr>
-          <w:rFonts w:ascii="Consolas" w:hAnsi="Consolas"/>
-          <w:sz w:val="18"/>
-          <w:szCs w:val="18"/>
-        </w:rPr>
-      </w:pPr>
-      <w:r>
-        <w:rPr>
-          <w:rFonts w:ascii="Consolas" w:hAnsi="Consolas"/>
-          <w:sz w:val="18"/>
-          <w:szCs w:val="18"/>
-        </w:rPr>
-        <w:tab/>
-      </w:r>
-      <w:r>
-        <w:rPr>
-          <w:rFonts w:ascii="Consolas" w:hAnsi="Consolas"/>
-          <w:sz w:val="18"/>
-          <w:szCs w:val="18"/>
-        </w:rPr>
-        <w:tab/>
-      </w:r>
-      <w:r>
-        <w:rPr>
-          <w:rFonts w:ascii="Consolas" w:hAnsi="Consolas"/>
-          <w:sz w:val="18"/>
-          <w:szCs w:val="18"/>
-        </w:rPr>
-        <w:tab/>
-        <w:t>orderHand &lt;- [consecutive cards]</w:t>
-      </w:r>
-    </w:p>
-    <w:p>
-      <w:pPr>
-        <w:spacing w:after="0"/>
-        <w:rPr>
-          <w:rFonts w:ascii="Consolas" w:hAnsi="Consolas"/>
-          <w:sz w:val="18"/>
-          <w:szCs w:val="18"/>
-        </w:rPr>
-      </w:pPr>
-      <w:r>
-        <w:rPr>
-          <w:rFonts w:ascii="Consolas" w:hAnsi="Consolas"/>
-          <w:sz w:val="18"/>
-          <w:szCs w:val="18"/>
-        </w:rPr>
-        <w:tab/>
-      </w:r>
-      <w:r>
-        <w:rPr>
-          <w:rFonts w:ascii="Consolas" w:hAnsi="Consolas"/>
-          <w:sz w:val="18"/>
-          <w:szCs w:val="18"/>
-        </w:rPr>
-        <w:tab/>
-      </w:r>
-      <w:r>
-        <w:rPr>
-          <w:rFonts w:ascii="Consolas" w:hAnsi="Consolas"/>
-          <w:sz w:val="18"/>
-          <w:szCs w:val="18"/>
-        </w:rPr>
-        <w:tab/>
-      </w:r>
-    </w:p>
-    <w:p>
-      <w:pPr>
-        <w:spacing w:after="0"/>
-        <w:rPr>
-          <w:rFonts w:ascii="Consolas" w:hAnsi="Consolas"/>
-          <w:sz w:val="18"/>
-          <w:szCs w:val="18"/>
-        </w:rPr>
-      </w:pPr>
-      <w:r>
-        <w:rPr>
-          <w:rFonts w:ascii="Consolas" w:hAnsi="Consolas"/>
-          <w:sz w:val="18"/>
-          <w:szCs w:val="18"/>
-        </w:rPr>
-        <w:tab/>
-        <w:t>if strength &lt;- 8 and head of orderHand is ace</w:t>
-      </w:r>
-    </w:p>
-    <w:p>
-      <w:pPr>
-        <w:spacing w:after="0"/>
-        <w:rPr>
-          <w:rFonts w:ascii="Consolas" w:hAnsi="Consolas"/>
-          <w:sz w:val="18"/>
-          <w:szCs w:val="18"/>
-        </w:rPr>
-      </w:pPr>
-      <w:r>
-        <w:rPr>
-          <w:rFonts w:ascii="Consolas" w:hAnsi="Consolas"/>
-          <w:sz w:val="18"/>
-          <w:szCs w:val="18"/>
-        </w:rPr>
-        <w:tab/>
-      </w:r>
-      <w:r>
-        <w:rPr>
-          <w:rFonts w:ascii="Consolas" w:hAnsi="Consolas"/>
-          <w:sz w:val="18"/>
-          <w:szCs w:val="18"/>
-        </w:rPr>
-        <w:tab/>
-        <w:t>strength &lt;- 9</w:t>
-      </w:r>
+        <w:rPr>
+          <w:rFonts w:ascii="Consolas" w:hAnsi="Consolas"/>
+          <w:sz w:val="18"/>
+          <w:szCs w:val="18"/>
+        </w:rPr>
+      </w:pPr>
+      <w:r>
+        <w:rPr>
+          <w:rFonts w:ascii="Consolas" w:hAnsi="Consolas"/>
+          <w:sz w:val="18"/>
+          <w:szCs w:val="18"/>
+        </w:rPr>
+        <w:tab/>
+      </w:r>
+      <w:r>
+        <w:rPr>
+          <w:rFonts w:ascii="Consolas" w:hAnsi="Consolas"/>
+          <w:sz w:val="18"/>
+          <w:szCs w:val="18"/>
+        </w:rPr>
+        <w:tab/>
+      </w:r>
+      <w:r>
+        <w:rPr>
+          <w:rFonts w:ascii="Consolas" w:hAnsi="Consolas"/>
+          <w:sz w:val="18"/>
+          <w:szCs w:val="18"/>
+        </w:rPr>
+        <w:tab/>
+        <w:t>straightHand &lt;- []</w:t>
+      </w:r>
+    </w:p>
+    <w:p>
+      <w:pPr>
+        <w:spacing w:after="0"/>
+        <w:rPr>
+          <w:rFonts w:ascii="Consolas" w:hAnsi="Consolas"/>
+          <w:sz w:val="18"/>
+          <w:szCs w:val="18"/>
+        </w:rPr>
+      </w:pPr>
+      <w:r>
+        <w:rPr>
+          <w:rFonts w:ascii="Consolas" w:hAnsi="Consolas"/>
+          <w:sz w:val="18"/>
+          <w:szCs w:val="18"/>
+        </w:rPr>
+        <w:tab/>
+      </w:r>
+      <w:r>
+        <w:rPr>
+          <w:rFonts w:ascii="Consolas" w:hAnsi="Consolas"/>
+          <w:sz w:val="18"/>
+          <w:szCs w:val="18"/>
+        </w:rPr>
+        <w:tab/>
+        <w:t>if there are 5 cards in straightHand</w:t>
+      </w:r>
+    </w:p>
+    <w:p>
+      <w:pPr>
+        <w:spacing w:after="0"/>
+        <w:rPr>
+          <w:rFonts w:ascii="Consolas" w:hAnsi="Consolas"/>
+          <w:sz w:val="18"/>
+          <w:szCs w:val="18"/>
+        </w:rPr>
+      </w:pPr>
+      <w:r>
+        <w:rPr>
+          <w:rFonts w:ascii="Consolas" w:hAnsi="Consolas"/>
+          <w:sz w:val="18"/>
+          <w:szCs w:val="18"/>
+        </w:rPr>
+        <w:tab/>
+      </w:r>
+      <w:r>
+        <w:rPr>
+          <w:rFonts w:ascii="Consolas" w:hAnsi="Consolas"/>
+          <w:sz w:val="18"/>
+          <w:szCs w:val="18"/>
+        </w:rPr>
+        <w:tab/>
+      </w:r>
+      <w:r>
+        <w:rPr>
+          <w:rFonts w:ascii="Consolas" w:hAnsi="Consolas"/>
+          <w:sz w:val="18"/>
+          <w:szCs w:val="18"/>
+        </w:rPr>
+        <w:tab/>
+      </w:r>
+      <w:r>
+        <w:rPr>
+          <w:rFonts w:ascii="Consolas" w:hAnsi="Consolas"/>
+          <w:sz w:val="18"/>
+          <w:szCs w:val="18"/>
+        </w:rPr>
+        <w:t>if cards are of same suit</w:t>
+      </w:r>
+    </w:p>
+    <w:p>
+      <w:pPr>
+        <w:spacing w:after="0"/>
+        <w:rPr>
+          <w:rFonts w:ascii="Consolas" w:hAnsi="Consolas"/>
+          <w:sz w:val="18"/>
+          <w:szCs w:val="18"/>
+        </w:rPr>
+      </w:pPr>
+      <w:r>
+        <w:rPr>
+          <w:rFonts w:ascii="Consolas" w:hAnsi="Consolas"/>
+          <w:sz w:val="18"/>
+          <w:szCs w:val="18"/>
+        </w:rPr>
+        <w:tab/>
+      </w:r>
+      <w:r>
+        <w:rPr>
+          <w:rFonts w:ascii="Consolas" w:hAnsi="Consolas"/>
+          <w:sz w:val="18"/>
+          <w:szCs w:val="18"/>
+        </w:rPr>
+        <w:tab/>
+      </w:r>
+      <w:r>
+        <w:rPr>
+          <w:rFonts w:ascii="Consolas" w:hAnsi="Consolas"/>
+          <w:sz w:val="18"/>
+          <w:szCs w:val="18"/>
+        </w:rPr>
+        <w:tab/>
+      </w:r>
+      <w:r>
+        <w:rPr>
+          <w:rFonts w:ascii="Consolas" w:hAnsi="Consolas"/>
+          <w:sz w:val="18"/>
+          <w:szCs w:val="18"/>
+        </w:rPr>
+        <w:tab/>
+        <w:t>hand is straight flush with straightHand</w:t>
+      </w:r>
+    </w:p>
+    <w:p>
+      <w:pPr>
+        <w:spacing w:after="0"/>
+        <w:rPr>
+          <w:rFonts w:ascii="Consolas" w:hAnsi="Consolas"/>
+          <w:sz w:val="18"/>
+          <w:szCs w:val="18"/>
+        </w:rPr>
+      </w:pPr>
+      <w:r>
+        <w:rPr>
+          <w:rFonts w:ascii="Consolas" w:hAnsi="Consolas"/>
+          <w:sz w:val="18"/>
+          <w:szCs w:val="18"/>
+        </w:rPr>
+        <w:tab/>
+      </w:r>
+      <w:r>
+        <w:rPr>
+          <w:rFonts w:ascii="Consolas" w:hAnsi="Consolas"/>
+          <w:sz w:val="18"/>
+          <w:szCs w:val="18"/>
+        </w:rPr>
+        <w:tab/>
+      </w:r>
+      <w:r>
+        <w:rPr>
+          <w:rFonts w:ascii="Consolas" w:hAnsi="Consolas"/>
+          <w:sz w:val="18"/>
+          <w:szCs w:val="18"/>
+        </w:rPr>
+        <w:tab/>
+      </w:r>
+      <w:r>
+        <w:rPr>
+          <w:rFonts w:ascii="Consolas" w:hAnsi="Consolas"/>
+          <w:sz w:val="18"/>
+          <w:szCs w:val="18"/>
+        </w:rPr>
+        <w:tab/>
+      </w:r>
+      <w:r>
+        <w:rPr>
+          <w:rFonts w:ascii="Consolas" w:hAnsi="Consolas"/>
+          <w:sz w:val="18"/>
+          <w:szCs w:val="18"/>
+        </w:rPr>
+        <w:tab/>
+        <w:t xml:space="preserve">if straightHand begins with </w:t>
+      </w:r>
+      <w:r>
+        <w:rPr>
+          <w:rFonts w:ascii="Consolas" w:hAnsi="Consolas"/>
+          <w:sz w:val="18"/>
+          <w:szCs w:val="18"/>
+          <w:u w:val="single"/>
+        </w:rPr>
+        <w:t>high</w:t>
+      </w:r>
+      <w:r>
+        <w:rPr>
+          <w:rFonts w:ascii="Consolas" w:hAnsi="Consolas"/>
+          <w:sz w:val="18"/>
+          <w:szCs w:val="18"/>
+        </w:rPr>
+        <w:t xml:space="preserve"> Ace</w:t>
+      </w:r>
+    </w:p>
+    <w:p>
+      <w:pPr>
+        <w:spacing w:after="0"/>
+        <w:rPr>
+          <w:rFonts w:ascii="Consolas" w:hAnsi="Consolas"/>
+          <w:sz w:val="18"/>
+          <w:szCs w:val="18"/>
+        </w:rPr>
+      </w:pPr>
+      <w:r>
+        <w:rPr>
+          <w:rFonts w:ascii="Consolas" w:hAnsi="Consolas"/>
+          <w:sz w:val="18"/>
+          <w:szCs w:val="18"/>
+        </w:rPr>
+        <w:tab/>
+      </w:r>
+      <w:r>
+        <w:rPr>
+          <w:rFonts w:ascii="Consolas" w:hAnsi="Consolas"/>
+          <w:sz w:val="18"/>
+          <w:szCs w:val="18"/>
+        </w:rPr>
+        <w:tab/>
+      </w:r>
+      <w:r>
+        <w:rPr>
+          <w:rFonts w:ascii="Consolas" w:hAnsi="Consolas"/>
+          <w:sz w:val="18"/>
+          <w:szCs w:val="18"/>
+        </w:rPr>
+        <w:tab/>
+      </w:r>
+      <w:r>
+        <w:rPr>
+          <w:rFonts w:ascii="Consolas" w:hAnsi="Consolas"/>
+          <w:sz w:val="18"/>
+          <w:szCs w:val="18"/>
+        </w:rPr>
+        <w:tab/>
+      </w:r>
+      <w:r>
+        <w:rPr>
+          <w:rFonts w:ascii="Consolas" w:hAnsi="Consolas"/>
+          <w:sz w:val="18"/>
+          <w:szCs w:val="18"/>
+        </w:rPr>
+        <w:tab/>
+      </w:r>
+      <w:r>
+        <w:rPr>
+          <w:rFonts w:ascii="Consolas" w:hAnsi="Consolas"/>
+          <w:sz w:val="18"/>
+          <w:szCs w:val="18"/>
+        </w:rPr>
+        <w:tab/>
+        <w:t>hand is royal flush</w:t>
+      </w:r>
+    </w:p>
+    <w:p>
+      <w:pPr>
+        <w:spacing w:after="0"/>
+        <w:rPr>
+          <w:rFonts w:ascii="Consolas" w:hAnsi="Consolas"/>
+          <w:sz w:val="18"/>
+          <w:szCs w:val="18"/>
+        </w:rPr>
+      </w:pPr>
+      <w:r>
+        <w:rPr>
+          <w:rFonts w:ascii="Consolas" w:hAnsi="Consolas"/>
+          <w:sz w:val="18"/>
+          <w:szCs w:val="18"/>
+        </w:rPr>
+        <w:tab/>
+      </w:r>
+      <w:r>
+        <w:rPr>
+          <w:rFonts w:ascii="Consolas" w:hAnsi="Consolas"/>
+          <w:sz w:val="18"/>
+          <w:szCs w:val="18"/>
+        </w:rPr>
+        <w:tab/>
+      </w:r>
+      <w:r>
+        <w:rPr>
+          <w:rFonts w:ascii="Consolas" w:hAnsi="Consolas"/>
+          <w:sz w:val="18"/>
+          <w:szCs w:val="18"/>
+        </w:rPr>
+        <w:tab/>
+        <w:t>else</w:t>
+      </w:r>
+    </w:p>
+    <w:p>
+      <w:pPr>
+        <w:spacing w:after="0"/>
+        <w:rPr>
+          <w:rFonts w:ascii="Consolas" w:hAnsi="Consolas"/>
+          <w:sz w:val="18"/>
+          <w:szCs w:val="18"/>
+        </w:rPr>
+      </w:pPr>
+      <w:r>
+        <w:rPr>
+          <w:rFonts w:ascii="Consolas" w:hAnsi="Consolas"/>
+          <w:sz w:val="18"/>
+          <w:szCs w:val="18"/>
+        </w:rPr>
+        <w:tab/>
+      </w:r>
+      <w:r>
+        <w:rPr>
+          <w:rFonts w:ascii="Consolas" w:hAnsi="Consolas"/>
+          <w:sz w:val="18"/>
+          <w:szCs w:val="18"/>
+        </w:rPr>
+        <w:tab/>
+      </w:r>
+      <w:r>
+        <w:rPr>
+          <w:rFonts w:ascii="Consolas" w:hAnsi="Consolas"/>
+          <w:sz w:val="18"/>
+          <w:szCs w:val="18"/>
+        </w:rPr>
+        <w:tab/>
+      </w:r>
+      <w:r>
+        <w:rPr>
+          <w:rFonts w:ascii="Consolas" w:hAnsi="Consolas"/>
+          <w:sz w:val="18"/>
+          <w:szCs w:val="18"/>
+        </w:rPr>
+        <w:tab/>
+        <w:t>hand has a straight with straightHand</w:t>
+      </w:r>
+    </w:p>
+    <w:p>
+      <w:pPr>
+        <w:spacing w:after="0"/>
+        <w:rPr>
+          <w:rFonts w:ascii="Consolas" w:hAnsi="Consolas"/>
+          <w:sz w:val="18"/>
+          <w:szCs w:val="18"/>
+        </w:rPr>
+      </w:pPr>
+    </w:p>
+    <w:p>
+      <w:pPr>
+        <w:spacing w:after="0"/>
+        <w:rPr>
+          <w:rFonts w:ascii="Consolas" w:hAnsi="Consolas"/>
+          <w:sz w:val="18"/>
+          <w:szCs w:val="18"/>
+        </w:rPr>
+      </w:pPr>
     </w:p>
     <w:p/>
     <w:p>
@@ -2508,7 +2186,22 @@
         <w:t>I</w:t>
       </w:r>
       <w:r>
-        <w:t xml:space="preserve">f two players have the exact same </w:t>
+        <w:t>f two</w:t>
+      </w:r>
+      <w:r>
+        <w:t xml:space="preserve"> </w:t>
+      </w:r>
+      <w:r>
+        <w:t>(or more)</w:t>
+      </w:r>
+      <w:r>
+        <w:t xml:space="preserve"> players</w:t>
+      </w:r>
+      <w:r>
+        <w:t xml:space="preserve"> </w:t>
+      </w:r>
+      <w:r>
+        <w:t xml:space="preserve">have the exact same </w:t>
       </w:r>
       <w:r>
         <w:t>strength,</w:t>
@@ -2553,6 +2246,24 @@
           <w:sz w:val="18"/>
           <w:szCs w:val="18"/>
         </w:rPr>
+        <w:t>repeated &lt;- []</w:t>
+      </w:r>
+    </w:p>
+    <w:p>
+      <w:pPr>
+        <w:spacing w:after="0"/>
+        <w:rPr>
+          <w:rFonts w:ascii="Consolas" w:hAnsi="Consolas"/>
+          <w:sz w:val="18"/>
+          <w:szCs w:val="18"/>
+        </w:rPr>
+      </w:pPr>
+      <w:r>
+        <w:rPr>
+          <w:rFonts w:ascii="Consolas" w:hAnsi="Consolas"/>
+          <w:sz w:val="18"/>
+          <w:szCs w:val="18"/>
+        </w:rPr>
         <w:t>win &lt;- [players sorted by hand strength]</w:t>
       </w:r>
     </w:p>
@@ -2655,7 +2366,7 @@
           <w:sz w:val="18"/>
           <w:szCs w:val="18"/>
         </w:rPr>
-        <w:t>I</w:t>
+        <w:t>i</w:t>
       </w:r>
       <w:r>
         <w:rPr>
@@ -2721,483 +2432,981 @@
           <w:sz w:val="18"/>
           <w:szCs w:val="18"/>
         </w:rPr>
-        <w:t xml:space="preserve">items[0] </w:t>
-      </w:r>
-      <w:r>
-        <w:rPr>
-          <w:rFonts w:ascii="Consolas" w:hAnsi="Consolas"/>
-          <w:sz w:val="18"/>
-          <w:szCs w:val="18"/>
-        </w:rPr>
-        <w:t>&lt;- [items]</w:t>
-      </w:r>
-    </w:p>
-    <w:p>
-      <w:pPr>
-        <w:spacing w:after="0"/>
-        <w:rPr>
-          <w:rFonts w:ascii="Consolas" w:hAnsi="Consolas"/>
-          <w:sz w:val="18"/>
-          <w:szCs w:val="18"/>
-        </w:rPr>
-      </w:pPr>
-      <w:r>
-        <w:rPr>
-          <w:rFonts w:ascii="Consolas" w:hAnsi="Consolas"/>
-          <w:sz w:val="18"/>
-          <w:szCs w:val="18"/>
-        </w:rPr>
-        <w:tab/>
-      </w:r>
-      <w:r>
-        <w:rPr>
-          <w:rFonts w:ascii="Consolas" w:hAnsi="Consolas"/>
-          <w:sz w:val="18"/>
-          <w:szCs w:val="18"/>
-        </w:rPr>
-        <w:tab/>
-      </w:r>
-      <w:r>
-        <w:rPr>
-          <w:rFonts w:ascii="Consolas" w:hAnsi="Consolas"/>
-          <w:sz w:val="18"/>
-          <w:szCs w:val="18"/>
-        </w:rPr>
-        <w:tab/>
-      </w:r>
-      <w:r>
-        <w:rPr>
-          <w:rFonts w:ascii="Consolas" w:hAnsi="Consolas"/>
-          <w:sz w:val="18"/>
-          <w:szCs w:val="18"/>
-        </w:rPr>
-        <w:t>remove all other items</w:t>
-      </w:r>
-    </w:p>
-    <w:p>
-      <w:pPr>
-        <w:spacing w:after="0"/>
-        <w:rPr>
-          <w:rFonts w:ascii="Consolas" w:hAnsi="Consolas"/>
-          <w:sz w:val="18"/>
-          <w:szCs w:val="18"/>
-        </w:rPr>
-      </w:pPr>
-      <w:r>
-        <w:rPr>
-          <w:rFonts w:ascii="Consolas" w:hAnsi="Consolas"/>
-          <w:sz w:val="18"/>
-          <w:szCs w:val="18"/>
-        </w:rPr>
-        <w:tab/>
-      </w:r>
-      <w:r>
-        <w:rPr>
-          <w:rFonts w:ascii="Consolas" w:hAnsi="Consolas"/>
-          <w:sz w:val="18"/>
-          <w:szCs w:val="18"/>
-        </w:rPr>
-        <w:t xml:space="preserve">for </w:t>
-      </w:r>
-      <w:r>
-        <w:rPr>
-          <w:rFonts w:ascii="Consolas" w:hAnsi="Consolas"/>
-          <w:sz w:val="18"/>
-          <w:szCs w:val="18"/>
-        </w:rPr>
-        <w:t>item</w:t>
-      </w:r>
-      <w:r>
-        <w:rPr>
-          <w:rFonts w:ascii="Consolas" w:hAnsi="Consolas"/>
-          <w:sz w:val="18"/>
-          <w:szCs w:val="18"/>
-        </w:rPr>
-        <w:t xml:space="preserve"> in win</w:t>
-      </w:r>
-    </w:p>
-    <w:p>
-      <w:pPr>
-        <w:spacing w:after="0"/>
-        <w:rPr>
-          <w:rFonts w:ascii="Consolas" w:hAnsi="Consolas"/>
-          <w:sz w:val="18"/>
-          <w:szCs w:val="18"/>
-        </w:rPr>
-      </w:pPr>
-      <w:r>
-        <w:rPr>
-          <w:rFonts w:ascii="Consolas" w:hAnsi="Consolas"/>
-          <w:sz w:val="18"/>
-          <w:szCs w:val="18"/>
-        </w:rPr>
-        <w:tab/>
-      </w:r>
-      <w:r>
-        <w:rPr>
-          <w:rFonts w:ascii="Consolas" w:hAnsi="Consolas"/>
-          <w:sz w:val="18"/>
-          <w:szCs w:val="18"/>
-        </w:rPr>
-        <w:tab/>
-        <w:t>playerWin += [[</w:t>
-      </w:r>
-      <w:r>
-        <w:rPr>
-          <w:rFonts w:ascii="Consolas" w:hAnsi="Consolas"/>
-          <w:sz w:val="18"/>
-          <w:szCs w:val="18"/>
-        </w:rPr>
-        <w:t>item</w:t>
-      </w:r>
-      <w:r>
-        <w:rPr>
-          <w:rFonts w:ascii="Consolas" w:hAnsi="Consolas"/>
-          <w:sz w:val="18"/>
-          <w:szCs w:val="18"/>
-        </w:rPr>
-        <w:t>], hand strength in words]</w:t>
-      </w:r>
+        <w:t>repeated += both items</w:t>
+      </w:r>
+    </w:p>
+    <w:p>
+      <w:pPr>
+        <w:spacing w:after="0"/>
+        <w:rPr>
+          <w:rFonts w:ascii="Consolas" w:hAnsi="Consolas"/>
+          <w:sz w:val="18"/>
+          <w:szCs w:val="18"/>
+        </w:rPr>
+      </w:pPr>
+      <w:r>
+        <w:rPr>
+          <w:rFonts w:ascii="Consolas" w:hAnsi="Consolas"/>
+          <w:sz w:val="18"/>
+          <w:szCs w:val="18"/>
+        </w:rPr>
+        <w:tab/>
+      </w:r>
+      <w:r>
+        <w:rPr>
+          <w:rFonts w:ascii="Consolas" w:hAnsi="Consolas"/>
+          <w:sz w:val="18"/>
+          <w:szCs w:val="18"/>
+        </w:rPr>
+        <w:t>for player in repeated, step</w:t>
+      </w:r>
+      <w:r>
+        <w:rPr>
+          <w:rFonts w:ascii="Consolas" w:hAnsi="Consolas"/>
+          <w:sz w:val="18"/>
+          <w:szCs w:val="18"/>
+        </w:rPr>
+        <w:t xml:space="preserve"> of</w:t>
+      </w:r>
+      <w:bookmarkStart w:id="0" w:name="_GoBack"/>
+      <w:bookmarkEnd w:id="0"/>
+      <w:r>
+        <w:rPr>
+          <w:rFonts w:ascii="Consolas" w:hAnsi="Consolas"/>
+          <w:sz w:val="18"/>
+          <w:szCs w:val="18"/>
+        </w:rPr>
+        <w:t xml:space="preserve"> 2</w:t>
+      </w:r>
+    </w:p>
+    <w:p>
+      <w:pPr>
+        <w:spacing w:after="0"/>
+        <w:rPr>
+          <w:rFonts w:ascii="Consolas" w:hAnsi="Consolas"/>
+          <w:sz w:val="18"/>
+          <w:szCs w:val="18"/>
+        </w:rPr>
+      </w:pPr>
+      <w:r>
+        <w:rPr>
+          <w:rFonts w:ascii="Consolas" w:hAnsi="Consolas"/>
+          <w:sz w:val="18"/>
+          <w:szCs w:val="18"/>
+        </w:rPr>
+        <w:tab/>
+      </w:r>
+      <w:r>
+        <w:rPr>
+          <w:rFonts w:ascii="Consolas" w:hAnsi="Consolas"/>
+          <w:sz w:val="18"/>
+          <w:szCs w:val="18"/>
+        </w:rPr>
+        <w:tab/>
+        <w:t>if player</w:t>
+      </w:r>
+    </w:p>
+    <w:p>
+      <w:pPr>
+        <w:spacing w:after="0"/>
+        <w:rPr>
+          <w:rFonts w:ascii="Consolas" w:hAnsi="Consolas"/>
+          <w:sz w:val="18"/>
+          <w:szCs w:val="18"/>
+        </w:rPr>
+      </w:pPr>
+    </w:p>
+    <w:p>
+      <w:pPr>
+        <w:spacing w:after="0"/>
+        <w:rPr>
+          <w:rFonts w:ascii="Consolas" w:hAnsi="Consolas"/>
+          <w:sz w:val="18"/>
+          <w:szCs w:val="18"/>
+        </w:rPr>
+      </w:pPr>
     </w:p>
     <w:p>
       <w:pPr>
         <w:pStyle w:val="Heading3"/>
       </w:pPr>
       <w:r>
+        <w:t>Determining the winner</w:t>
+      </w:r>
+    </w:p>
+    <w:p>
+      <w:r>
+        <w:t>After the game has finished, the winner function runs to determine how much each player has won</w:t>
+      </w:r>
+      <w:r>
+        <w:t>.</w:t>
+      </w:r>
+    </w:p>
+    <w:p>
+      <w:pPr>
+        <w:spacing w:after="0"/>
+        <w:rPr>
+          <w:rFonts w:ascii="Consolas" w:hAnsi="Consolas"/>
+          <w:sz w:val="18"/>
+          <w:szCs w:val="18"/>
+        </w:rPr>
+      </w:pPr>
+      <w:r>
+        <w:rPr>
+          <w:rFonts w:ascii="Consolas" w:hAnsi="Consolas"/>
+          <w:sz w:val="18"/>
+          <w:szCs w:val="18"/>
+        </w:rPr>
+        <w:t>Function winner</w:t>
+      </w:r>
+    </w:p>
+    <w:p>
+      <w:pPr>
+        <w:spacing w:after="0"/>
+        <w:rPr>
+          <w:rFonts w:ascii="Consolas" w:hAnsi="Consolas"/>
+          <w:sz w:val="18"/>
+          <w:szCs w:val="18"/>
+        </w:rPr>
+      </w:pPr>
+      <w:r>
+        <w:rPr>
+          <w:rFonts w:ascii="Consolas" w:hAnsi="Consolas"/>
+          <w:sz w:val="18"/>
+          <w:szCs w:val="18"/>
+        </w:rPr>
+        <w:tab/>
+        <w:t>a &lt;- 0</w:t>
+      </w:r>
+    </w:p>
+    <w:p>
+      <w:pPr>
+        <w:spacing w:after="0"/>
+        <w:rPr>
+          <w:rFonts w:ascii="Consolas" w:hAnsi="Consolas"/>
+          <w:sz w:val="18"/>
+          <w:szCs w:val="18"/>
+        </w:rPr>
+      </w:pPr>
+      <w:r>
+        <w:rPr>
+          <w:rFonts w:ascii="Consolas" w:hAnsi="Consolas"/>
+          <w:sz w:val="18"/>
+          <w:szCs w:val="18"/>
+        </w:rPr>
+        <w:tab/>
+        <w:t>playerWin &lt;- list of players sorted by hand strength</w:t>
+      </w:r>
+    </w:p>
+    <w:p>
+      <w:pPr>
+        <w:spacing w:after="0"/>
+        <w:rPr>
+          <w:rFonts w:ascii="Consolas" w:hAnsi="Consolas"/>
+          <w:sz w:val="18"/>
+          <w:szCs w:val="18"/>
+        </w:rPr>
+      </w:pPr>
+      <w:r>
+        <w:rPr>
+          <w:rFonts w:ascii="Consolas" w:hAnsi="Consolas"/>
+          <w:sz w:val="18"/>
+          <w:szCs w:val="18"/>
+        </w:rPr>
+        <w:tab/>
+        <w:t>while pot != 0</w:t>
+      </w:r>
+    </w:p>
+    <w:p>
+      <w:pPr>
+        <w:spacing w:after="0"/>
+        <w:rPr>
+          <w:rFonts w:ascii="Consolas" w:hAnsi="Consolas"/>
+          <w:sz w:val="18"/>
+          <w:szCs w:val="18"/>
+        </w:rPr>
+      </w:pPr>
+      <w:r>
+        <w:rPr>
+          <w:rFonts w:ascii="Consolas" w:hAnsi="Consolas"/>
+          <w:sz w:val="18"/>
+          <w:szCs w:val="18"/>
+        </w:rPr>
+        <w:tab/>
+      </w:r>
+      <w:r>
+        <w:rPr>
+          <w:rFonts w:ascii="Consolas" w:hAnsi="Consolas"/>
+          <w:sz w:val="18"/>
+          <w:szCs w:val="18"/>
+        </w:rPr>
+        <w:tab/>
+      </w:r>
+      <w:r>
+        <w:rPr>
+          <w:rFonts w:ascii="Consolas" w:hAnsi="Consolas"/>
+          <w:sz w:val="18"/>
+          <w:szCs w:val="18"/>
+        </w:rPr>
+        <w:t>winners &lt;- []</w:t>
+      </w:r>
+    </w:p>
+    <w:p>
+      <w:pPr>
+        <w:spacing w:after="0"/>
+        <w:rPr>
+          <w:rFonts w:ascii="Consolas" w:hAnsi="Consolas"/>
+          <w:sz w:val="18"/>
+          <w:szCs w:val="18"/>
+        </w:rPr>
+      </w:pPr>
+      <w:r>
+        <w:rPr>
+          <w:rFonts w:ascii="Consolas" w:hAnsi="Consolas"/>
+          <w:sz w:val="18"/>
+          <w:szCs w:val="18"/>
+        </w:rPr>
+        <w:tab/>
+      </w:r>
+      <w:r>
+        <w:rPr>
+          <w:rFonts w:ascii="Consolas" w:hAnsi="Consolas"/>
+          <w:sz w:val="18"/>
+          <w:szCs w:val="18"/>
+        </w:rPr>
+        <w:tab/>
+        <w:t>for player in playerWin[a]</w:t>
+      </w:r>
+    </w:p>
+    <w:p>
+      <w:pPr>
+        <w:spacing w:after="0"/>
+        <w:rPr>
+          <w:rFonts w:ascii="Consolas" w:hAnsi="Consolas"/>
+          <w:sz w:val="18"/>
+          <w:szCs w:val="18"/>
+        </w:rPr>
+      </w:pPr>
+      <w:r>
+        <w:rPr>
+          <w:rFonts w:ascii="Consolas" w:hAnsi="Consolas"/>
+          <w:sz w:val="18"/>
+          <w:szCs w:val="18"/>
+        </w:rPr>
+        <w:tab/>
+      </w:r>
+      <w:r>
+        <w:rPr>
+          <w:rFonts w:ascii="Consolas" w:hAnsi="Consolas"/>
+          <w:sz w:val="18"/>
+          <w:szCs w:val="18"/>
+        </w:rPr>
+        <w:tab/>
+      </w:r>
+      <w:r>
+        <w:rPr>
+          <w:rFonts w:ascii="Consolas" w:hAnsi="Consolas"/>
+          <w:sz w:val="18"/>
+          <w:szCs w:val="18"/>
+        </w:rPr>
+        <w:tab/>
+        <w:t>if player has not folded</w:t>
+      </w:r>
+    </w:p>
+    <w:p>
+      <w:pPr>
+        <w:spacing w:after="0"/>
+        <w:rPr>
+          <w:rFonts w:ascii="Consolas" w:hAnsi="Consolas"/>
+          <w:sz w:val="18"/>
+          <w:szCs w:val="18"/>
+        </w:rPr>
+      </w:pPr>
+      <w:r>
+        <w:rPr>
+          <w:rFonts w:ascii="Consolas" w:hAnsi="Consolas"/>
+          <w:sz w:val="18"/>
+          <w:szCs w:val="18"/>
+        </w:rPr>
+        <w:tab/>
+      </w:r>
+      <w:r>
+        <w:rPr>
+          <w:rFonts w:ascii="Consolas" w:hAnsi="Consolas"/>
+          <w:sz w:val="18"/>
+          <w:szCs w:val="18"/>
+        </w:rPr>
+        <w:tab/>
+      </w:r>
+      <w:r>
+        <w:rPr>
+          <w:rFonts w:ascii="Consolas" w:hAnsi="Consolas"/>
+          <w:sz w:val="18"/>
+          <w:szCs w:val="18"/>
+        </w:rPr>
+        <w:tab/>
+      </w:r>
+      <w:r>
+        <w:rPr>
+          <w:rFonts w:ascii="Consolas" w:hAnsi="Consolas"/>
+          <w:sz w:val="18"/>
+          <w:szCs w:val="18"/>
+        </w:rPr>
+        <w:tab/>
+      </w:r>
+      <w:r>
+        <w:rPr>
+          <w:rFonts w:ascii="Consolas" w:hAnsi="Consolas"/>
+          <w:sz w:val="18"/>
+          <w:szCs w:val="18"/>
+        </w:rPr>
+        <w:t>winners += player</w:t>
+      </w:r>
+    </w:p>
+    <w:p>
+      <w:pPr>
+        <w:spacing w:after="0"/>
+        <w:rPr>
+          <w:rFonts w:ascii="Consolas" w:hAnsi="Consolas"/>
+          <w:sz w:val="18"/>
+          <w:szCs w:val="18"/>
+        </w:rPr>
+      </w:pPr>
+      <w:r>
+        <w:rPr>
+          <w:rFonts w:ascii="Consolas" w:hAnsi="Consolas"/>
+          <w:sz w:val="18"/>
+          <w:szCs w:val="18"/>
+        </w:rPr>
+        <w:tab/>
+      </w:r>
+      <w:r>
+        <w:rPr>
+          <w:rFonts w:ascii="Consolas" w:hAnsi="Consolas"/>
+          <w:sz w:val="18"/>
+          <w:szCs w:val="18"/>
+        </w:rPr>
+        <w:tab/>
+      </w:r>
+      <w:r>
+        <w:rPr>
+          <w:rFonts w:ascii="Consolas" w:hAnsi="Consolas"/>
+          <w:sz w:val="18"/>
+          <w:szCs w:val="18"/>
+        </w:rPr>
+        <w:t xml:space="preserve">pot = </w:t>
+      </w:r>
+      <w:r>
+        <w:rPr>
+          <w:rFonts w:ascii="Consolas" w:hAnsi="Consolas"/>
+          <w:sz w:val="18"/>
+          <w:szCs w:val="18"/>
+        </w:rPr>
+        <w:t>d</w:t>
+      </w:r>
+      <w:r>
+        <w:rPr>
+          <w:rFonts w:ascii="Consolas" w:hAnsi="Consolas"/>
+          <w:sz w:val="18"/>
+          <w:szCs w:val="18"/>
+        </w:rPr>
+        <w:t>istributeMoney(players, winners, pot)</w:t>
+      </w:r>
+    </w:p>
+    <w:p>
+      <w:pPr>
+        <w:spacing w:after="0"/>
+        <w:rPr>
+          <w:rFonts w:ascii="Consolas" w:hAnsi="Consolas"/>
+          <w:sz w:val="18"/>
+          <w:szCs w:val="18"/>
+        </w:rPr>
+      </w:pPr>
+      <w:r>
+        <w:rPr>
+          <w:rFonts w:ascii="Consolas" w:hAnsi="Consolas"/>
+          <w:sz w:val="18"/>
+          <w:szCs w:val="18"/>
+        </w:rPr>
+        <w:tab/>
+      </w:r>
+      <w:r>
+        <w:rPr>
+          <w:rFonts w:ascii="Consolas" w:hAnsi="Consolas"/>
+          <w:sz w:val="18"/>
+          <w:szCs w:val="18"/>
+        </w:rPr>
+        <w:tab/>
+        <w:t>a+=1</w:t>
+      </w:r>
+    </w:p>
+    <w:p>
+      <w:pPr>
+        <w:spacing w:after="0"/>
+        <w:rPr>
+          <w:rFonts w:ascii="Consolas" w:hAnsi="Consolas"/>
+          <w:sz w:val="18"/>
+          <w:szCs w:val="18"/>
+        </w:rPr>
+      </w:pPr>
+    </w:p>
+    <w:p>
+      <w:pPr>
+        <w:pStyle w:val="Heading3"/>
+      </w:pPr>
+      <w:r>
+        <w:t>Distributing the money</w:t>
+      </w:r>
+    </w:p>
+    <w:p/>
+    <w:p>
+      <w:pPr>
+        <w:spacing w:after="0"/>
+        <w:rPr>
+          <w:rFonts w:ascii="Consolas" w:hAnsi="Consolas"/>
+          <w:sz w:val="18"/>
+          <w:szCs w:val="18"/>
+        </w:rPr>
+      </w:pPr>
+      <w:r>
+        <w:rPr>
+          <w:rFonts w:ascii="Consolas" w:hAnsi="Consolas"/>
+          <w:sz w:val="18"/>
+          <w:szCs w:val="18"/>
+        </w:rPr>
+        <w:t>players &lt;- players in table</w:t>
+      </w:r>
+    </w:p>
+    <w:p>
+      <w:pPr>
+        <w:spacing w:after="0"/>
+        <w:rPr>
+          <w:rFonts w:ascii="Consolas" w:hAnsi="Consolas"/>
+          <w:sz w:val="18"/>
+          <w:szCs w:val="18"/>
+        </w:rPr>
+      </w:pPr>
+      <w:r>
+        <w:rPr>
+          <w:rFonts w:ascii="Consolas" w:hAnsi="Consolas"/>
+          <w:sz w:val="18"/>
+          <w:szCs w:val="18"/>
+        </w:rPr>
+        <w:t>winners &lt;- players who have the highest hand in the table who have not folded</w:t>
+      </w:r>
+    </w:p>
+    <w:p>
+      <w:pPr>
+        <w:spacing w:after="0"/>
+        <w:rPr>
+          <w:rFonts w:ascii="Consolas" w:hAnsi="Consolas"/>
+          <w:sz w:val="18"/>
+          <w:szCs w:val="18"/>
+        </w:rPr>
+      </w:pPr>
+      <w:r>
+        <w:rPr>
+          <w:rFonts w:ascii="Consolas" w:hAnsi="Consolas"/>
+          <w:sz w:val="18"/>
+          <w:szCs w:val="18"/>
+        </w:rPr>
         <w:lastRenderedPageBreak/>
-        <w:t>Determining the winner</w:t>
-      </w:r>
-    </w:p>
-    <w:p>
-      <w:r>
-        <w:t>After the game has finished, the winner function runs to determine how much each player has won</w:t>
-      </w:r>
-      <w:r>
-        <w:t>.</w:t>
-      </w:r>
-    </w:p>
-    <w:p>
-      <w:pPr>
-        <w:spacing w:after="0"/>
-        <w:rPr>
-          <w:rFonts w:ascii="Consolas" w:hAnsi="Consolas"/>
-          <w:sz w:val="18"/>
-          <w:szCs w:val="18"/>
-        </w:rPr>
-      </w:pPr>
-      <w:r>
-        <w:rPr>
-          <w:rFonts w:ascii="Consolas" w:hAnsi="Consolas"/>
-          <w:sz w:val="18"/>
-          <w:szCs w:val="18"/>
-        </w:rPr>
-        <w:t>Function winner</w:t>
-      </w:r>
-    </w:p>
-    <w:p>
-      <w:pPr>
-        <w:spacing w:after="0"/>
-        <w:rPr>
-          <w:rFonts w:ascii="Consolas" w:hAnsi="Consolas"/>
-          <w:sz w:val="18"/>
-          <w:szCs w:val="18"/>
-        </w:rPr>
-      </w:pPr>
-      <w:r>
-        <w:rPr>
-          <w:rFonts w:ascii="Consolas" w:hAnsi="Consolas"/>
-          <w:sz w:val="18"/>
-          <w:szCs w:val="18"/>
-        </w:rPr>
-        <w:tab/>
-        <w:t>a &lt;- 0</w:t>
-      </w:r>
-    </w:p>
-    <w:p>
-      <w:pPr>
-        <w:spacing w:after="0"/>
-        <w:rPr>
-          <w:rFonts w:ascii="Consolas" w:hAnsi="Consolas"/>
-          <w:sz w:val="18"/>
-          <w:szCs w:val="18"/>
-        </w:rPr>
-      </w:pPr>
-      <w:r>
-        <w:rPr>
-          <w:rFonts w:ascii="Consolas" w:hAnsi="Consolas"/>
-          <w:sz w:val="18"/>
-          <w:szCs w:val="18"/>
-        </w:rPr>
-        <w:tab/>
-        <w:t>winners &lt;- []</w:t>
-      </w:r>
-    </w:p>
-    <w:p>
-      <w:pPr>
-        <w:spacing w:after="0"/>
-        <w:rPr>
-          <w:rFonts w:ascii="Consolas" w:hAnsi="Consolas"/>
-          <w:sz w:val="18"/>
-          <w:szCs w:val="18"/>
-        </w:rPr>
-      </w:pPr>
-      <w:r>
-        <w:rPr>
-          <w:rFonts w:ascii="Consolas" w:hAnsi="Consolas"/>
-          <w:sz w:val="18"/>
-          <w:szCs w:val="18"/>
-        </w:rPr>
-        <w:tab/>
-        <w:t>playerWin &lt;- list of players sorted by hand strength</w:t>
-      </w:r>
-    </w:p>
-    <w:p>
-      <w:pPr>
-        <w:spacing w:after="0"/>
-        <w:rPr>
-          <w:rFonts w:ascii="Consolas" w:hAnsi="Consolas"/>
-          <w:sz w:val="18"/>
-          <w:szCs w:val="18"/>
-        </w:rPr>
-      </w:pPr>
-      <w:r>
-        <w:rPr>
-          <w:rFonts w:ascii="Consolas" w:hAnsi="Consolas"/>
-          <w:sz w:val="18"/>
-          <w:szCs w:val="18"/>
-        </w:rPr>
-        <w:tab/>
-        <w:t>while pot != 0</w:t>
-      </w:r>
-    </w:p>
-    <w:p>
-      <w:pPr>
-        <w:spacing w:after="0"/>
-        <w:rPr>
-          <w:rFonts w:ascii="Consolas" w:hAnsi="Consolas"/>
-          <w:sz w:val="18"/>
-          <w:szCs w:val="18"/>
-        </w:rPr>
-      </w:pPr>
-      <w:r>
-        <w:rPr>
-          <w:rFonts w:ascii="Consolas" w:hAnsi="Consolas"/>
-          <w:sz w:val="18"/>
-          <w:szCs w:val="18"/>
-        </w:rPr>
-        <w:tab/>
-      </w:r>
-      <w:r>
-        <w:rPr>
-          <w:rFonts w:ascii="Consolas" w:hAnsi="Consolas"/>
-          <w:sz w:val="18"/>
-          <w:szCs w:val="18"/>
-        </w:rPr>
-        <w:tab/>
-        <w:t>for player in playerWin[a]</w:t>
-      </w:r>
-    </w:p>
-    <w:p>
-      <w:pPr>
-        <w:spacing w:after="0"/>
-        <w:rPr>
-          <w:rFonts w:ascii="Consolas" w:hAnsi="Consolas"/>
-          <w:sz w:val="18"/>
-          <w:szCs w:val="18"/>
-        </w:rPr>
-      </w:pPr>
-      <w:r>
-        <w:rPr>
-          <w:rFonts w:ascii="Consolas" w:hAnsi="Consolas"/>
-          <w:sz w:val="18"/>
-          <w:szCs w:val="18"/>
-        </w:rPr>
-        <w:tab/>
-      </w:r>
-      <w:r>
-        <w:rPr>
-          <w:rFonts w:ascii="Consolas" w:hAnsi="Consolas"/>
-          <w:sz w:val="18"/>
-          <w:szCs w:val="18"/>
-        </w:rPr>
-        <w:tab/>
-      </w:r>
-      <w:r>
-        <w:rPr>
-          <w:rFonts w:ascii="Consolas" w:hAnsi="Consolas"/>
-          <w:sz w:val="18"/>
-          <w:szCs w:val="18"/>
-        </w:rPr>
-        <w:tab/>
-        <w:t>if player has not folded</w:t>
-      </w:r>
-    </w:p>
-    <w:p>
-      <w:pPr>
-        <w:spacing w:after="0"/>
-        <w:rPr>
-          <w:rFonts w:ascii="Consolas" w:hAnsi="Consolas"/>
-          <w:sz w:val="18"/>
-          <w:szCs w:val="18"/>
-        </w:rPr>
-      </w:pPr>
-      <w:r>
-        <w:rPr>
-          <w:rFonts w:ascii="Consolas" w:hAnsi="Consolas"/>
-          <w:sz w:val="18"/>
-          <w:szCs w:val="18"/>
-        </w:rPr>
-        <w:tab/>
-      </w:r>
-      <w:r>
-        <w:rPr>
-          <w:rFonts w:ascii="Consolas" w:hAnsi="Consolas"/>
-          <w:sz w:val="18"/>
-          <w:szCs w:val="18"/>
-        </w:rPr>
-        <w:tab/>
-      </w:r>
-      <w:r>
-        <w:rPr>
-          <w:rFonts w:ascii="Consolas" w:hAnsi="Consolas"/>
-          <w:sz w:val="18"/>
-          <w:szCs w:val="18"/>
-        </w:rPr>
-        <w:tab/>
-      </w:r>
-      <w:r>
-        <w:rPr>
-          <w:rFonts w:ascii="Consolas" w:hAnsi="Consolas"/>
-          <w:sz w:val="18"/>
-          <w:szCs w:val="18"/>
-        </w:rPr>
-        <w:tab/>
-        <w:t>maxPrize &lt;- amount of money the player put in</w:t>
-      </w:r>
-    </w:p>
-    <w:p>
-      <w:pPr>
-        <w:spacing w:after="0"/>
-        <w:rPr>
-          <w:rFonts w:ascii="Consolas" w:hAnsi="Consolas"/>
-          <w:sz w:val="18"/>
-          <w:szCs w:val="18"/>
-        </w:rPr>
-      </w:pPr>
-      <w:r>
-        <w:rPr>
-          <w:rFonts w:ascii="Consolas" w:hAnsi="Consolas"/>
-          <w:sz w:val="18"/>
-          <w:szCs w:val="18"/>
-        </w:rPr>
-        <w:tab/>
-      </w:r>
-      <w:r>
-        <w:rPr>
-          <w:rFonts w:ascii="Consolas" w:hAnsi="Consolas"/>
-          <w:sz w:val="18"/>
-          <w:szCs w:val="18"/>
-        </w:rPr>
-        <w:tab/>
-      </w:r>
-      <w:r>
-        <w:rPr>
-          <w:rFonts w:ascii="Consolas" w:hAnsi="Consolas"/>
-          <w:sz w:val="18"/>
-          <w:szCs w:val="18"/>
-        </w:rPr>
-        <w:tab/>
-      </w:r>
-      <w:r>
-        <w:rPr>
-          <w:rFonts w:ascii="Consolas" w:hAnsi="Consolas"/>
-          <w:sz w:val="18"/>
-          <w:szCs w:val="18"/>
-        </w:rPr>
-        <w:tab/>
-        <w:t>winners += [player, maxPrize]</w:t>
-      </w:r>
-    </w:p>
-    <w:p>
-      <w:pPr>
-        <w:spacing w:after="0"/>
-        <w:rPr>
-          <w:rFonts w:ascii="Consolas" w:hAnsi="Consolas"/>
-          <w:sz w:val="18"/>
-          <w:szCs w:val="18"/>
-        </w:rPr>
-      </w:pPr>
-      <w:r>
-        <w:rPr>
-          <w:rFonts w:ascii="Consolas" w:hAnsi="Consolas"/>
-          <w:sz w:val="18"/>
-          <w:szCs w:val="18"/>
-        </w:rPr>
-        <w:tab/>
-      </w:r>
-      <w:r>
-        <w:rPr>
-          <w:rFonts w:ascii="Consolas" w:hAnsi="Consolas"/>
-          <w:sz w:val="18"/>
-          <w:szCs w:val="18"/>
-        </w:rPr>
-        <w:tab/>
-        <w:t>add money from pot equally to each player in winners up to their maxPrize</w:t>
-      </w:r>
-    </w:p>
-    <w:p>
-      <w:pPr>
-        <w:spacing w:after="0"/>
-        <w:rPr>
-          <w:rFonts w:ascii="Consolas" w:hAnsi="Consolas"/>
-          <w:sz w:val="18"/>
-          <w:szCs w:val="18"/>
-        </w:rPr>
-      </w:pPr>
-      <w:r>
-        <w:rPr>
-          <w:rFonts w:ascii="Consolas" w:hAnsi="Consolas"/>
-          <w:sz w:val="18"/>
-          <w:szCs w:val="18"/>
-        </w:rPr>
-        <w:tab/>
-      </w:r>
-      <w:r>
-        <w:rPr>
-          <w:rFonts w:ascii="Consolas" w:hAnsi="Consolas"/>
-          <w:sz w:val="18"/>
-          <w:szCs w:val="18"/>
-        </w:rPr>
-        <w:tab/>
-        <w:t>pot -= amount of money given out</w:t>
-      </w:r>
-    </w:p>
-    <w:p>
-      <w:pPr>
-        <w:spacing w:after="0"/>
-        <w:rPr>
-          <w:rFonts w:ascii="Consolas" w:hAnsi="Consolas"/>
-          <w:sz w:val="18"/>
-          <w:szCs w:val="18"/>
-        </w:rPr>
-      </w:pPr>
-      <w:r>
-        <w:rPr>
-          <w:rFonts w:ascii="Consolas" w:hAnsi="Consolas"/>
-          <w:sz w:val="18"/>
-          <w:szCs w:val="18"/>
-        </w:rPr>
-        <w:tab/>
-      </w:r>
-      <w:r>
-        <w:rPr>
-          <w:rFonts w:ascii="Consolas" w:hAnsi="Consolas"/>
-          <w:sz w:val="18"/>
-          <w:szCs w:val="18"/>
-        </w:rPr>
-        <w:tab/>
-        <w:t>a+=1</w:t>
-      </w:r>
+        <w:t>Function distributeMoney</w:t>
+      </w:r>
+      <w:r>
+        <w:rPr>
+          <w:rFonts w:ascii="Consolas" w:hAnsi="Consolas"/>
+          <w:sz w:val="18"/>
+          <w:szCs w:val="18"/>
+        </w:rPr>
+        <w:t>(players, winners, pot)</w:t>
+      </w:r>
+    </w:p>
+    <w:p>
+      <w:pPr>
+        <w:spacing w:after="0"/>
+        <w:rPr>
+          <w:rFonts w:ascii="Consolas" w:hAnsi="Consolas"/>
+          <w:sz w:val="18"/>
+          <w:szCs w:val="18"/>
+        </w:rPr>
+      </w:pPr>
+      <w:r>
+        <w:rPr>
+          <w:rFonts w:ascii="Consolas" w:hAnsi="Consolas"/>
+          <w:sz w:val="18"/>
+          <w:szCs w:val="18"/>
+        </w:rPr>
+        <w:tab/>
+      </w:r>
+      <w:r>
+        <w:rPr>
+          <w:rFonts w:ascii="Consolas" w:hAnsi="Consolas"/>
+          <w:sz w:val="18"/>
+          <w:szCs w:val="18"/>
+        </w:rPr>
+        <w:t>i</w:t>
+      </w:r>
+      <w:r>
+        <w:rPr>
+          <w:rFonts w:ascii="Consolas" w:hAnsi="Consolas"/>
+          <w:sz w:val="18"/>
+          <w:szCs w:val="18"/>
+        </w:rPr>
+        <w:t>f</w:t>
+      </w:r>
+      <w:r>
+        <w:rPr>
+          <w:rFonts w:ascii="Consolas" w:hAnsi="Consolas"/>
+          <w:sz w:val="18"/>
+          <w:szCs w:val="18"/>
+        </w:rPr>
+        <w:t xml:space="preserve"> there are still winners left</w:t>
+      </w:r>
+      <w:r>
+        <w:rPr>
+          <w:rFonts w:ascii="Consolas" w:hAnsi="Consolas"/>
+          <w:sz w:val="18"/>
+          <w:szCs w:val="18"/>
+        </w:rPr>
+        <w:t xml:space="preserve"> </w:t>
+      </w:r>
+    </w:p>
+    <w:p>
+      <w:pPr>
+        <w:spacing w:after="0"/>
+        <w:rPr>
+          <w:rFonts w:ascii="Consolas" w:hAnsi="Consolas"/>
+          <w:sz w:val="18"/>
+          <w:szCs w:val="18"/>
+        </w:rPr>
+      </w:pPr>
+      <w:r>
+        <w:rPr>
+          <w:rFonts w:ascii="Consolas" w:hAnsi="Consolas"/>
+          <w:sz w:val="18"/>
+          <w:szCs w:val="18"/>
+        </w:rPr>
+        <w:tab/>
+      </w:r>
+      <w:r>
+        <w:rPr>
+          <w:rFonts w:ascii="Consolas" w:hAnsi="Consolas"/>
+          <w:sz w:val="18"/>
+          <w:szCs w:val="18"/>
+        </w:rPr>
+        <w:tab/>
+      </w:r>
+      <w:r>
+        <w:rPr>
+          <w:rFonts w:ascii="Consolas" w:hAnsi="Consolas"/>
+          <w:sz w:val="18"/>
+          <w:szCs w:val="18"/>
+        </w:rPr>
+        <w:t>money &lt;-</w:t>
+      </w:r>
+      <w:r>
+        <w:rPr>
+          <w:rFonts w:ascii="Consolas" w:hAnsi="Consolas"/>
+          <w:sz w:val="18"/>
+          <w:szCs w:val="18"/>
+        </w:rPr>
+        <w:t xml:space="preserve"> least amount of money a player in players has put in </w:t>
+      </w:r>
+      <w:r>
+        <w:rPr>
+          <w:rFonts w:ascii="Consolas" w:hAnsi="Consolas"/>
+          <w:sz w:val="18"/>
+          <w:szCs w:val="18"/>
+        </w:rPr>
+        <w:t>* no of players</w:t>
+      </w:r>
+    </w:p>
+    <w:p>
+      <w:pPr>
+        <w:spacing w:after="0"/>
+        <w:rPr>
+          <w:rFonts w:ascii="Consolas" w:hAnsi="Consolas"/>
+          <w:sz w:val="18"/>
+          <w:szCs w:val="18"/>
+        </w:rPr>
+      </w:pPr>
+      <w:r>
+        <w:rPr>
+          <w:rFonts w:ascii="Consolas" w:hAnsi="Consolas"/>
+          <w:sz w:val="18"/>
+          <w:szCs w:val="18"/>
+        </w:rPr>
+        <w:tab/>
+      </w:r>
+      <w:r>
+        <w:rPr>
+          <w:rFonts w:ascii="Consolas" w:hAnsi="Consolas"/>
+          <w:sz w:val="18"/>
+          <w:szCs w:val="18"/>
+        </w:rPr>
+        <w:tab/>
+      </w:r>
+      <w:r>
+        <w:rPr>
+          <w:rFonts w:ascii="Consolas" w:hAnsi="Consolas"/>
+          <w:sz w:val="18"/>
+          <w:szCs w:val="18"/>
+        </w:rPr>
+        <w:t>moneyWon &lt;- money / no of winners</w:t>
+      </w:r>
+    </w:p>
+    <w:p>
+      <w:pPr>
+        <w:spacing w:after="0"/>
+        <w:rPr>
+          <w:rFonts w:ascii="Consolas" w:hAnsi="Consolas"/>
+          <w:sz w:val="18"/>
+          <w:szCs w:val="18"/>
+        </w:rPr>
+      </w:pPr>
+      <w:r>
+        <w:rPr>
+          <w:rFonts w:ascii="Consolas" w:hAnsi="Consolas"/>
+          <w:sz w:val="18"/>
+          <w:szCs w:val="18"/>
+        </w:rPr>
+        <w:tab/>
+      </w:r>
+      <w:r>
+        <w:rPr>
+          <w:rFonts w:ascii="Consolas" w:hAnsi="Consolas"/>
+          <w:sz w:val="18"/>
+          <w:szCs w:val="18"/>
+        </w:rPr>
+        <w:tab/>
+      </w:r>
+      <w:r>
+        <w:rPr>
+          <w:rFonts w:ascii="Consolas" w:hAnsi="Consolas"/>
+          <w:sz w:val="18"/>
+          <w:szCs w:val="18"/>
+        </w:rPr>
+        <w:t>if money cannot be evenly distributed between winners</w:t>
+      </w:r>
+    </w:p>
+    <w:p>
+      <w:pPr>
+        <w:spacing w:after="0"/>
+        <w:rPr>
+          <w:rFonts w:ascii="Consolas" w:hAnsi="Consolas"/>
+          <w:sz w:val="18"/>
+          <w:szCs w:val="18"/>
+        </w:rPr>
+      </w:pPr>
+      <w:r>
+        <w:rPr>
+          <w:rFonts w:ascii="Consolas" w:hAnsi="Consolas"/>
+          <w:sz w:val="18"/>
+          <w:szCs w:val="18"/>
+        </w:rPr>
+        <w:tab/>
+      </w:r>
+      <w:r>
+        <w:rPr>
+          <w:rFonts w:ascii="Consolas" w:hAnsi="Consolas"/>
+          <w:sz w:val="18"/>
+          <w:szCs w:val="18"/>
+        </w:rPr>
+        <w:tab/>
+      </w:r>
+      <w:r>
+        <w:rPr>
+          <w:rFonts w:ascii="Consolas" w:hAnsi="Consolas"/>
+          <w:sz w:val="18"/>
+          <w:szCs w:val="18"/>
+        </w:rPr>
+        <w:tab/>
+      </w:r>
+      <w:r>
+        <w:rPr>
+          <w:rFonts w:ascii="Consolas" w:hAnsi="Consolas"/>
+          <w:sz w:val="18"/>
+          <w:szCs w:val="18"/>
+        </w:rPr>
+        <w:t>newWinners &lt;- winners without the winner who bet last</w:t>
+      </w:r>
+    </w:p>
+    <w:p>
+      <w:pPr>
+        <w:spacing w:after="0"/>
+        <w:rPr>
+          <w:rFonts w:ascii="Consolas" w:hAnsi="Consolas"/>
+          <w:sz w:val="18"/>
+          <w:szCs w:val="18"/>
+        </w:rPr>
+      </w:pPr>
+      <w:r>
+        <w:rPr>
+          <w:rFonts w:ascii="Consolas" w:hAnsi="Consolas"/>
+          <w:sz w:val="18"/>
+          <w:szCs w:val="18"/>
+        </w:rPr>
+        <w:tab/>
+      </w:r>
+      <w:r>
+        <w:rPr>
+          <w:rFonts w:ascii="Consolas" w:hAnsi="Consolas"/>
+          <w:sz w:val="18"/>
+          <w:szCs w:val="18"/>
+        </w:rPr>
+        <w:tab/>
+      </w:r>
+      <w:r>
+        <w:rPr>
+          <w:rFonts w:ascii="Consolas" w:hAnsi="Consolas"/>
+          <w:sz w:val="18"/>
+          <w:szCs w:val="18"/>
+        </w:rPr>
+        <w:tab/>
+      </w:r>
+      <w:r>
+        <w:rPr>
+          <w:rFonts w:ascii="Consolas" w:hAnsi="Consolas"/>
+          <w:sz w:val="18"/>
+          <w:szCs w:val="18"/>
+        </w:rPr>
+        <w:t xml:space="preserve">pot </w:t>
+      </w:r>
+      <w:r>
+        <w:rPr>
+          <w:rFonts w:ascii="Consolas" w:hAnsi="Consolas"/>
+          <w:sz w:val="18"/>
+          <w:szCs w:val="18"/>
+        </w:rPr>
+        <w:t>+=</w:t>
+      </w:r>
+      <w:r>
+        <w:rPr>
+          <w:rFonts w:ascii="Consolas" w:hAnsi="Consolas"/>
+          <w:sz w:val="18"/>
+          <w:szCs w:val="18"/>
+        </w:rPr>
+        <w:t xml:space="preserve"> distributeMoney(players, newWinners, odd money in pot)</w:t>
+      </w:r>
+    </w:p>
+    <w:p>
+      <w:pPr>
+        <w:spacing w:after="0"/>
+        <w:rPr>
+          <w:rFonts w:ascii="Consolas" w:hAnsi="Consolas"/>
+          <w:sz w:val="18"/>
+          <w:szCs w:val="18"/>
+        </w:rPr>
+      </w:pPr>
+    </w:p>
+    <w:p>
+      <w:pPr>
+        <w:spacing w:after="0"/>
+        <w:rPr>
+          <w:rFonts w:ascii="Consolas" w:hAnsi="Consolas"/>
+          <w:sz w:val="18"/>
+          <w:szCs w:val="18"/>
+        </w:rPr>
+      </w:pPr>
+      <w:r>
+        <w:rPr>
+          <w:rFonts w:ascii="Consolas" w:hAnsi="Consolas"/>
+          <w:sz w:val="18"/>
+          <w:szCs w:val="18"/>
+        </w:rPr>
+        <w:tab/>
+      </w:r>
+      <w:r>
+        <w:rPr>
+          <w:rFonts w:ascii="Consolas" w:hAnsi="Consolas"/>
+          <w:sz w:val="18"/>
+          <w:szCs w:val="18"/>
+        </w:rPr>
+        <w:tab/>
+      </w:r>
+      <w:r>
+        <w:rPr>
+          <w:rFonts w:ascii="Consolas" w:hAnsi="Consolas"/>
+          <w:sz w:val="18"/>
+          <w:szCs w:val="18"/>
+        </w:rPr>
+        <w:t>increment each winner by moneyWon</w:t>
+      </w:r>
+    </w:p>
+    <w:p>
+      <w:pPr>
+        <w:spacing w:after="0"/>
+        <w:rPr>
+          <w:rFonts w:ascii="Consolas" w:hAnsi="Consolas"/>
+          <w:sz w:val="18"/>
+          <w:szCs w:val="18"/>
+        </w:rPr>
+      </w:pPr>
+      <w:r>
+        <w:rPr>
+          <w:rFonts w:ascii="Consolas" w:hAnsi="Consolas"/>
+          <w:sz w:val="18"/>
+          <w:szCs w:val="18"/>
+        </w:rPr>
+        <w:tab/>
+      </w:r>
+      <w:r>
+        <w:rPr>
+          <w:rFonts w:ascii="Consolas" w:hAnsi="Consolas"/>
+          <w:sz w:val="18"/>
+          <w:szCs w:val="18"/>
+        </w:rPr>
+        <w:tab/>
+      </w:r>
+      <w:r>
+        <w:rPr>
+          <w:rFonts w:ascii="Consolas" w:hAnsi="Consolas"/>
+          <w:sz w:val="18"/>
+          <w:szCs w:val="18"/>
+        </w:rPr>
+        <w:t>pot &lt;- pot – money</w:t>
+      </w:r>
+    </w:p>
+    <w:p>
+      <w:pPr>
+        <w:spacing w:after="0"/>
+        <w:rPr>
+          <w:rFonts w:ascii="Consolas" w:hAnsi="Consolas"/>
+          <w:sz w:val="18"/>
+          <w:szCs w:val="18"/>
+        </w:rPr>
+      </w:pPr>
+      <w:r>
+        <w:rPr>
+          <w:rFonts w:ascii="Consolas" w:hAnsi="Consolas"/>
+          <w:sz w:val="18"/>
+          <w:szCs w:val="18"/>
+        </w:rPr>
+        <w:tab/>
+      </w:r>
+      <w:r>
+        <w:rPr>
+          <w:rFonts w:ascii="Consolas" w:hAnsi="Consolas"/>
+          <w:sz w:val="18"/>
+          <w:szCs w:val="18"/>
+        </w:rPr>
+        <w:tab/>
+      </w:r>
+      <w:r>
+        <w:rPr>
+          <w:rFonts w:ascii="Consolas" w:hAnsi="Consolas"/>
+          <w:sz w:val="18"/>
+          <w:szCs w:val="18"/>
+        </w:rPr>
+        <w:t>players &lt;- players without the player who put the least money in</w:t>
+      </w:r>
+    </w:p>
+    <w:p>
+      <w:pPr>
+        <w:spacing w:after="0"/>
+        <w:rPr>
+          <w:rFonts w:ascii="Consolas" w:hAnsi="Consolas"/>
+          <w:sz w:val="18"/>
+          <w:szCs w:val="18"/>
+        </w:rPr>
+      </w:pPr>
+      <w:r>
+        <w:rPr>
+          <w:rFonts w:ascii="Consolas" w:hAnsi="Consolas"/>
+          <w:sz w:val="18"/>
+          <w:szCs w:val="18"/>
+        </w:rPr>
+        <w:tab/>
+      </w:r>
+      <w:r>
+        <w:rPr>
+          <w:rFonts w:ascii="Consolas" w:hAnsi="Consolas"/>
+          <w:sz w:val="18"/>
+          <w:szCs w:val="18"/>
+        </w:rPr>
+        <w:tab/>
+        <w:t xml:space="preserve">winners &lt;- </w:t>
+      </w:r>
+      <w:r>
+        <w:rPr>
+          <w:rFonts w:ascii="Consolas" w:hAnsi="Consolas"/>
+          <w:sz w:val="18"/>
+          <w:szCs w:val="18"/>
+        </w:rPr>
+        <w:t>remov</w:t>
+      </w:r>
+      <w:r>
+        <w:rPr>
+          <w:rFonts w:ascii="Consolas" w:hAnsi="Consolas"/>
+          <w:sz w:val="18"/>
+          <w:szCs w:val="18"/>
+        </w:rPr>
+        <w:t>ed</w:t>
+      </w:r>
+      <w:r>
+        <w:rPr>
+          <w:rFonts w:ascii="Consolas" w:hAnsi="Consolas"/>
+          <w:sz w:val="18"/>
+          <w:szCs w:val="18"/>
+        </w:rPr>
+        <w:t xml:space="preserve"> corresponding winner if needed</w:t>
+      </w:r>
+    </w:p>
+    <w:p>
+      <w:pPr>
+        <w:spacing w:after="0"/>
+        <w:rPr>
+          <w:rFonts w:ascii="Consolas" w:hAnsi="Consolas"/>
+          <w:sz w:val="18"/>
+          <w:szCs w:val="18"/>
+        </w:rPr>
+      </w:pPr>
+      <w:r>
+        <w:rPr>
+          <w:rFonts w:ascii="Consolas" w:hAnsi="Consolas"/>
+          <w:sz w:val="18"/>
+          <w:szCs w:val="18"/>
+        </w:rPr>
+        <w:tab/>
+      </w:r>
+      <w:r>
+        <w:rPr>
+          <w:rFonts w:ascii="Consolas" w:hAnsi="Consolas"/>
+          <w:sz w:val="18"/>
+          <w:szCs w:val="18"/>
+        </w:rPr>
+        <w:tab/>
+        <w:t>distributeMoney(players, winners, pot)</w:t>
+      </w:r>
+    </w:p>
+    <w:p>
+      <w:pPr>
+        <w:spacing w:after="0"/>
+        <w:ind w:firstLine="720"/>
+        <w:rPr>
+          <w:rFonts w:ascii="Consolas" w:hAnsi="Consolas"/>
+          <w:sz w:val="18"/>
+          <w:szCs w:val="18"/>
+        </w:rPr>
+      </w:pPr>
+      <w:r>
+        <w:rPr>
+          <w:rFonts w:ascii="Consolas" w:hAnsi="Consolas"/>
+          <w:sz w:val="18"/>
+          <w:szCs w:val="18"/>
+        </w:rPr>
+        <w:t>return pot</w:t>
+      </w:r>
+    </w:p>
+    <w:p>
+      <w:pPr>
+        <w:rPr>
+          <w:rFonts w:ascii="Consolas" w:hAnsi="Consolas"/>
+          <w:sz w:val="18"/>
+          <w:szCs w:val="18"/>
+        </w:rPr>
+      </w:pPr>
     </w:p>
     <w:p>
       <w:pPr>
@@ -3755,6 +3964,38 @@
         <w:t>This is so the poker algorithm can communicate with the consumer program, that only accepts player actions if it is the players turn.</w:t>
       </w:r>
     </w:p>
+    <w:p>
+      <w:r>
+        <w:lastRenderedPageBreak/>
+        <w:t xml:space="preserve">The </w:t>
+      </w:r>
+      <w:r>
+        <w:rPr>
+          <w:b/>
+          <w:bCs/>
+        </w:rPr>
+        <w:t>Players</w:t>
+      </w:r>
+      <w:r>
+        <w:t xml:space="preserve"> and </w:t>
+      </w:r>
+      <w:r>
+        <w:rPr>
+          <w:b/>
+          <w:bCs/>
+        </w:rPr>
+        <w:t>Room</w:t>
+      </w:r>
+      <w:r>
+        <w:t xml:space="preserve"> tables could be replaced with a temporary storage NoSQL database using MongoDB for better read and write performance as the data changes frequently</w:t>
+      </w:r>
+      <w:r>
+        <w:t>.</w:t>
+      </w:r>
+      <w:r>
+        <w:t xml:space="preserve"> </w:t>
+      </w:r>
+    </w:p>
     <w:p/>
     <w:p>
       <w:pPr>
@@ -3763,14 +4004,12 @@
       <w:r>
         <w:rPr>
           <w:noProof/>
-          <w:lang w:eastAsia="en-GB"/>
-        </w:rPr>
-        <w:lastRenderedPageBreak/>
+        </w:rPr>
         <w:drawing>
-          <wp:inline distT="0" distB="0" distL="0" distR="0" wp14:anchorId="1657D128" wp14:editId="45689069">
-            <wp:extent cx="4261757" cy="3889691"/>
-            <wp:effectExtent l="0" t="0" r="5715" b="0"/>
-            <wp:docPr id="1" name="Picture 1"/>
+          <wp:inline distT="0" distB="0" distL="0" distR="0" wp14:anchorId="356CC102" wp14:editId="18FBE18A">
+            <wp:extent cx="3639275" cy="4359058"/>
+            <wp:effectExtent l="0" t="0" r="0" b="3810"/>
+            <wp:docPr id="7" name="Picture 7"/>
             <wp:cNvGraphicFramePr>
               <a:graphicFrameLocks xmlns:a="http://schemas.openxmlformats.org/drawingml/2006/main" noChangeAspect="1"/>
             </wp:cNvGraphicFramePr>
@@ -3778,7 +4017,7 @@
               <a:graphicData uri="http://schemas.openxmlformats.org/drawingml/2006/picture">
                 <pic:pic xmlns:pic="http://schemas.openxmlformats.org/drawingml/2006/picture">
                   <pic:nvPicPr>
-                    <pic:cNvPr id="1" name="db design edit.png"/>
+                    <pic:cNvPr id="7" name="db filtered.png"/>
                     <pic:cNvPicPr/>
                   </pic:nvPicPr>
                   <pic:blipFill>
@@ -3796,7 +4035,7 @@
                   <pic:spPr>
                     <a:xfrm>
                       <a:off x="0" y="0"/>
-                      <a:ext cx="4299634" cy="3924261"/>
+                      <a:ext cx="3645853" cy="4366937"/>
                     </a:xfrm>
                     <a:prstGeom prst="rect">
                       <a:avLst/>
@@ -3809,18 +4048,40 @@
         </w:drawing>
       </w:r>
     </w:p>
+    <w:p/>
+    <w:p>
+      <w:pPr>
+        <w:rPr>
+          <w:rFonts w:asciiTheme="majorHAnsi" w:eastAsiaTheme="majorEastAsia" w:hAnsiTheme="majorHAnsi" w:cstheme="majorBidi"/>
+          <w:color w:val="2F5496" w:themeColor="accent1" w:themeShade="BF"/>
+          <w:sz w:val="26"/>
+          <w:szCs w:val="26"/>
+        </w:rPr>
+      </w:pPr>
+      <w:r>
+        <w:br w:type="page"/>
+      </w:r>
+    </w:p>
+    <w:p>
+      <w:pPr>
+        <w:pStyle w:val="Heading2"/>
+      </w:pPr>
+      <w:r>
+        <w:lastRenderedPageBreak/>
+        <w:t>OOP Design</w:t>
+      </w:r>
+    </w:p>
+    <w:p/>
     <w:p>
       <w:r>
         <w:rPr>
           <w:noProof/>
-          <w:lang w:eastAsia="en-GB"/>
-        </w:rPr>
-        <w:lastRenderedPageBreak/>
+        </w:rPr>
         <w:drawing>
-          <wp:inline distT="0" distB="0" distL="0" distR="0" wp14:anchorId="7789DFC3" wp14:editId="4D867925">
-            <wp:extent cx="6343796" cy="5339443"/>
-            <wp:effectExtent l="0" t="0" r="0" b="0"/>
-            <wp:docPr id="2" name="Picture 2"/>
+          <wp:inline distT="0" distB="0" distL="0" distR="0" wp14:anchorId="453366B6" wp14:editId="79DD7886">
+            <wp:extent cx="4473579" cy="7581900"/>
+            <wp:effectExtent l="0" t="0" r="3175" b="0"/>
+            <wp:docPr id="4" name="Picture 4"/>
             <wp:cNvGraphicFramePr>
               <a:graphicFrameLocks xmlns:a="http://schemas.openxmlformats.org/drawingml/2006/main" noChangeAspect="1"/>
             </wp:cNvGraphicFramePr>
@@ -3828,7 +4089,7 @@
               <a:graphicData uri="http://schemas.openxmlformats.org/drawingml/2006/picture">
                 <pic:pic xmlns:pic="http://schemas.openxmlformats.org/drawingml/2006/picture">
                   <pic:nvPicPr>
-                    <pic:cNvPr id="2" name="output.png"/>
+                    <pic:cNvPr id="4" name="oop design.png"/>
                     <pic:cNvPicPr/>
                   </pic:nvPicPr>
                   <pic:blipFill>
@@ -3846,7 +4107,7 @@
                   <pic:spPr>
                     <a:xfrm>
                       <a:off x="0" y="0"/>
-                      <a:ext cx="6427076" cy="5409538"/>
+                      <a:ext cx="4478017" cy="7589422"/>
                     </a:xfrm>
                     <a:prstGeom prst="rect">
                       <a:avLst/>
@@ -3859,6 +4120,57 @@
         </w:drawing>
       </w:r>
     </w:p>
+    <w:p/>
+    <w:p>
+      <w:r>
+        <w:rPr>
+          <w:noProof/>
+        </w:rPr>
+        <w:lastRenderedPageBreak/>
+        <w:drawing>
+          <wp:inline distT="0" distB="0" distL="0" distR="0" wp14:anchorId="6CB72855" wp14:editId="1AC13DB4">
+            <wp:extent cx="6492940" cy="5709557"/>
+            <wp:effectExtent l="0" t="0" r="3175" b="5715"/>
+            <wp:docPr id="6" name="Picture 6"/>
+            <wp:cNvGraphicFramePr>
+              <a:graphicFrameLocks xmlns:a="http://schemas.openxmlformats.org/drawingml/2006/main" noChangeAspect="1"/>
+            </wp:cNvGraphicFramePr>
+            <a:graphic xmlns:a="http://schemas.openxmlformats.org/drawingml/2006/main">
+              <a:graphicData uri="http://schemas.openxmlformats.org/drawingml/2006/picture">
+                <pic:pic xmlns:pic="http://schemas.openxmlformats.org/drawingml/2006/picture">
+                  <pic:nvPicPr>
+                    <pic:cNvPr id="6" name="db.png"/>
+                    <pic:cNvPicPr/>
+                  </pic:nvPicPr>
+                  <pic:blipFill>
+                    <a:blip r:embed="rId13">
+                      <a:extLst>
+                        <a:ext uri="{28A0092B-C50C-407E-A947-70E740481C1C}">
+                          <a14:useLocalDpi xmlns:a14="http://schemas.microsoft.com/office/drawing/2010/main" val="0"/>
+                        </a:ext>
+                      </a:extLst>
+                    </a:blip>
+                    <a:stretch>
+                      <a:fillRect/>
+                    </a:stretch>
+                  </pic:blipFill>
+                  <pic:spPr>
+                    <a:xfrm>
+                      <a:off x="0" y="0"/>
+                      <a:ext cx="6498987" cy="5714874"/>
+                    </a:xfrm>
+                    <a:prstGeom prst="rect">
+                      <a:avLst/>
+                    </a:prstGeom>
+                  </pic:spPr>
+                </pic:pic>
+              </a:graphicData>
+            </a:graphic>
+          </wp:inline>
+        </w:drawing>
+      </w:r>
+    </w:p>
+    <w:p/>
     <w:sectPr>
       <w:pgSz w:w="11906" w:h="16838"/>
       <w:pgMar w:top="1440" w:right="1440" w:bottom="1440" w:left="1440" w:header="708" w:footer="708" w:gutter="0"/>
@@ -4627,6 +4939,7 @@
     <w:lsdException w:name="HTML Sample" w:semiHidden="1" w:unhideWhenUsed="1"/>
     <w:lsdException w:name="HTML Typewriter" w:semiHidden="1" w:unhideWhenUsed="1"/>
     <w:lsdException w:name="HTML Variable" w:semiHidden="1" w:unhideWhenUsed="1"/>
+    <w:lsdException w:name="Normal Table" w:semiHidden="1" w:unhideWhenUsed="1"/>
     <w:lsdException w:name="annotation subject" w:semiHidden="1" w:unhideWhenUsed="1"/>
     <w:lsdException w:name="No List" w:semiHidden="1" w:unhideWhenUsed="1"/>
     <w:lsdException w:name="Outline List 1" w:semiHidden="1" w:unhideWhenUsed="1"/>
@@ -4669,8 +4982,11 @@
     <w:lsdException w:name="Table Contemporary" w:semiHidden="1" w:unhideWhenUsed="1"/>
     <w:lsdException w:name="Table Elegant" w:semiHidden="1" w:unhideWhenUsed="1"/>
     <w:lsdException w:name="Table Professional" w:semiHidden="1" w:unhideWhenUsed="1"/>
+    <w:lsdException w:name="Table Subtle 1" w:semiHidden="1" w:unhideWhenUsed="1"/>
     <w:lsdException w:name="Table Subtle 2" w:semiHidden="1" w:unhideWhenUsed="1"/>
     <w:lsdException w:name="Table Web 1" w:semiHidden="1" w:unhideWhenUsed="1"/>
+    <w:lsdException w:name="Table Web 2" w:semiHidden="1" w:unhideWhenUsed="1"/>
+    <w:lsdException w:name="Table Web 3" w:semiHidden="1" w:unhideWhenUsed="1"/>
     <w:lsdException w:name="Balloon Text" w:semiHidden="1" w:unhideWhenUsed="1"/>
     <w:lsdException w:name="Table Grid" w:uiPriority="39"/>
     <w:lsdException w:name="Table Theme" w:semiHidden="1" w:unhideWhenUsed="1"/>
@@ -5501,7 +5817,7 @@
 </file>
 
 <file path=customXml/itemProps1.xml><?xml version="1.0" encoding="utf-8"?>
-<ds:datastoreItem xmlns:ds="http://schemas.openxmlformats.org/officeDocument/2006/customXml" ds:itemID="{6297572C-A3AD-40BF-82E0-425544F9282B}">
+<ds:datastoreItem xmlns:ds="http://schemas.openxmlformats.org/officeDocument/2006/customXml" ds:itemID="{EAEC50A0-A9A5-462E-8361-B58856C61C26}">
   <ds:schemaRefs>
     <ds:schemaRef ds:uri="http://schemas.openxmlformats.org/officeDocument/2006/bibliography"/>
   </ds:schemaRefs>

</xml_diff>

<commit_message>
fixed alogo dosent work over wifi 4 some reason
</commit_message>
<xml_diff>
--- a/report/Design.docx
+++ b/report/Design.docx
@@ -17,8 +17,6 @@
       <w:r>
         <w:t>Overview</w:t>
       </w:r>
-      <w:bookmarkStart w:id="0" w:name="_GoBack"/>
-      <w:bookmarkEnd w:id="0"/>
     </w:p>
     <w:p>
       <w:r>
@@ -31,7 +29,13 @@
         <w:t xml:space="preserve">users </w:t>
       </w:r>
       <w:r>
-        <w:t>to play live poker against other players.</w:t>
+        <w:t>to</w:t>
+      </w:r>
+      <w:r>
+        <w:t xml:space="preserve"> create accounts and</w:t>
+      </w:r>
+      <w:r>
+        <w:t xml:space="preserve"> play live poker against other players.</w:t>
       </w:r>
       <w:r>
         <w:t xml:space="preserve"> In each table, there is also a chat</w:t>
@@ -2602,7 +2606,15 @@
     </w:p>
     <w:p>
       <w:r>
-        <w:t>If cards are the same in a hand the function is recursively called to check for opportunities for straight flushes.</w:t>
+        <w:t>If cards are the same in a hand</w:t>
+      </w:r>
+      <w:r>
+        <w:t>,</w:t>
+      </w:r>
+      <w:bookmarkStart w:id="0" w:name="_GoBack"/>
+      <w:bookmarkEnd w:id="0"/>
+      <w:r>
+        <w:t xml:space="preserve"> the function is recursively called to check for opportunities for straight flushes.</w:t>
       </w:r>
     </w:p>
     <w:p>
@@ -3184,13 +3196,6 @@
           <w:szCs w:val="18"/>
         </w:rPr>
         <w:tab/>
-      </w:r>
-      <w:r>
-        <w:rPr>
-          <w:rFonts w:ascii="Consolas" w:hAnsi="Consolas"/>
-          <w:sz w:val="18"/>
-          <w:szCs w:val="18"/>
-        </w:rPr>
         <w:t xml:space="preserve">hand is straight </w:t>
       </w:r>
       <w:r>
@@ -3535,13 +3540,6 @@
           <w:szCs w:val="18"/>
         </w:rPr>
         <w:tab/>
-      </w:r>
-      <w:r>
-        <w:rPr>
-          <w:rFonts w:ascii="Consolas" w:hAnsi="Consolas"/>
-          <w:sz w:val="18"/>
-          <w:szCs w:val="18"/>
-        </w:rPr>
         <w:t>repeated &lt;- []</w:t>
       </w:r>
     </w:p>
@@ -3703,34 +3701,13 @@
         <w:t xml:space="preserve">ny players may have the same strength hand and the players </w:t>
       </w:r>
       <w:r>
-        <w:t>are added in pairs, so if a player is the same as</w:t>
-      </w:r>
-      <w:r>
-        <w:t xml:space="preserve"> </w:t>
-      </w:r>
-      <w:r>
-        <w:t>a player in the previous iteration then all 3 players in the</w:t>
-      </w:r>
-      <w:r>
-        <w:t xml:space="preserve"> </w:t>
-      </w:r>
-      <w:r>
-        <w:t>current and previous iteration have the same strength hand.</w:t>
-      </w:r>
-      <w:r>
-        <w:t xml:space="preserve"> </w:t>
+        <w:t xml:space="preserve">are added in pairs, so if a player is the same as a player in the previous iteration then all 3 players in the current and previous iteration have the same strength hand. </w:t>
       </w:r>
       <w:r>
         <w:t>So,</w:t>
       </w:r>
       <w:r>
-        <w:t xml:space="preserve"> the other player in the current iteration is appended to the</w:t>
-      </w:r>
-      <w:r>
-        <w:t xml:space="preserve"> </w:t>
-      </w:r>
-      <w:r>
-        <w:t>previous iteration</w:t>
+        <w:t xml:space="preserve"> the other player in the current iteration is appended to the previous iteration</w:t>
       </w:r>
       <w:r>
         <w:t>s</w:t>
@@ -4557,10 +4534,7 @@
         <w:t>A recursive function</w:t>
       </w:r>
       <w:r>
-        <w:t xml:space="preserve"> </w:t>
-      </w:r>
-      <w:r>
-        <w:t>evenly</w:t>
+        <w:t xml:space="preserve"> evenly</w:t>
       </w:r>
       <w:r>
         <w:t xml:space="preserve"> distribut</w:t>
@@ -7528,7 +7502,7 @@
 </file>
 
 <file path=customXml/itemProps1.xml><?xml version="1.0" encoding="utf-8"?>
-<ds:datastoreItem xmlns:ds="http://schemas.openxmlformats.org/officeDocument/2006/customXml" ds:itemID="{FA4DB479-C9F1-4FB7-8D39-5B72D4809165}">
+<ds:datastoreItem xmlns:ds="http://schemas.openxmlformats.org/officeDocument/2006/customXml" ds:itemID="{A83B43A2-E595-477E-9B36-B31E5B3A2E62}">
   <ds:schemaRefs>
     <ds:schemaRef ds:uri="http://schemas.openxmlformats.org/officeDocument/2006/bibliography"/>
   </ds:schemaRefs>

</xml_diff>